<commit_message>
Final Touches to Design Challenge:Business
</commit_message>
<xml_diff>
--- a/Business/Business documentatie.docx
+++ b/Business/Business documentatie.docx
@@ -14,6 +14,7 @@
           <w:lang w:val="en-US"/>
         </w:rPr>
       </w:pPr>
+      <w:proofErr w:type="spellStart"/>
       <w:r>
         <w:rPr>
           <w:rFonts w:ascii="Arial" w:hAnsi="Arial" w:cs="Arial"/>
@@ -25,6 +26,7 @@
         </w:rPr>
         <w:t>Startsemester</w:t>
       </w:r>
+      <w:proofErr w:type="spellEnd"/>
       <w:r>
         <w:rPr>
           <w:rFonts w:ascii="Arial" w:hAnsi="Arial" w:cs="Arial"/>
@@ -242,7 +244,7 @@
                                     </pic:cNvPicPr>
                                   </pic:nvPicPr>
                                   <pic:blipFill>
-                                    <a:blip r:embed="rId9">
+                                    <a:blip r:embed="rId8">
                                       <a:extLst>
                                         <a:ext uri="{28A0092B-C50C-407E-A947-70E740481C1C}">
                                           <a14:useLocalDpi xmlns:a14="http://schemas.microsoft.com/office/drawing/2010/main" val="0"/>
@@ -307,6 +309,7 @@
         </w:rPr>
         <w:br/>
       </w:r>
+      <w:proofErr w:type="spellStart"/>
       <w:r>
         <w:rPr>
           <w:rFonts w:ascii="Arial" w:hAnsi="Arial" w:cs="Arial"/>
@@ -318,6 +321,7 @@
         </w:rPr>
         <w:t>Proftaak</w:t>
       </w:r>
+      <w:proofErr w:type="spellEnd"/>
       <w:r>
         <w:rPr>
           <w:rFonts w:ascii="Arial" w:hAnsi="Arial" w:cs="Arial"/>
@@ -359,8 +363,21 @@
           <w:szCs w:val="56"/>
           <w:lang w:val="en-US"/>
         </w:rPr>
-        <w:t xml:space="preserve"> Documentatie</w:t>
-      </w:r>
+        <w:t xml:space="preserve"> </w:t>
+      </w:r>
+      <w:proofErr w:type="spellStart"/>
+      <w:r>
+        <w:rPr>
+          <w:rFonts w:ascii="Arial" w:hAnsi="Arial" w:cs="Arial"/>
+          <w:b/>
+          <w:bCs/>
+          <w:sz w:val="56"/>
+          <w:szCs w:val="56"/>
+          <w:lang w:val="en-US"/>
+        </w:rPr>
+        <w:t>Documentatie</w:t>
+      </w:r>
+      <w:proofErr w:type="spellEnd"/>
       <w:r>
         <w:rPr>
           <w:rFonts w:ascii="Arial" w:hAnsi="Arial" w:cs="Arial"/>
@@ -616,7 +633,7 @@
       <w:sdtContent>
         <w:p>
           <w:pPr>
-            <w:pStyle w:val="Kopvaninhoudsopgave"/>
+            <w:pStyle w:val="TOCHeading"/>
             <w:rPr>
               <w:lang w:val="nl-NL"/>
             </w:rPr>
@@ -630,14 +647,13 @@
         </w:p>
         <w:p>
           <w:pPr>
-            <w:pStyle w:val="Inhopg1"/>
+            <w:pStyle w:val="TOC1"/>
             <w:tabs>
               <w:tab w:val="right" w:leader="dot" w:pos="9062"/>
             </w:tabs>
             <w:rPr>
               <w:rFonts w:eastAsiaTheme="minorEastAsia"/>
               <w:noProof/>
-              <w:lang/>
             </w:rPr>
           </w:pPr>
           <w:r>
@@ -712,14 +728,13 @@
         </w:p>
         <w:p>
           <w:pPr>
-            <w:pStyle w:val="Inhopg2"/>
+            <w:pStyle w:val="TOC2"/>
             <w:tabs>
               <w:tab w:val="right" w:leader="dot" w:pos="9062"/>
             </w:tabs>
             <w:rPr>
               <w:rFonts w:eastAsiaTheme="minorEastAsia"/>
               <w:noProof/>
-              <w:lang/>
             </w:rPr>
           </w:pPr>
           <w:hyperlink w:anchor="_Toc87605419" w:history="1">
@@ -783,14 +798,13 @@
         </w:p>
         <w:p>
           <w:pPr>
-            <w:pStyle w:val="Inhopg2"/>
+            <w:pStyle w:val="TOC2"/>
             <w:tabs>
               <w:tab w:val="right" w:leader="dot" w:pos="9062"/>
             </w:tabs>
             <w:rPr>
               <w:rFonts w:eastAsiaTheme="minorEastAsia"/>
               <w:noProof/>
-              <w:lang/>
             </w:rPr>
           </w:pPr>
           <w:hyperlink w:anchor="_Toc87605420" w:history="1">
@@ -853,14 +867,13 @@
         </w:p>
         <w:p>
           <w:pPr>
-            <w:pStyle w:val="Inhopg2"/>
+            <w:pStyle w:val="TOC2"/>
             <w:tabs>
               <w:tab w:val="right" w:leader="dot" w:pos="9062"/>
             </w:tabs>
             <w:rPr>
               <w:rFonts w:eastAsiaTheme="minorEastAsia"/>
               <w:noProof/>
-              <w:lang/>
             </w:rPr>
           </w:pPr>
           <w:hyperlink w:anchor="_Toc87605421" w:history="1">
@@ -923,14 +936,13 @@
         </w:p>
         <w:p>
           <w:pPr>
-            <w:pStyle w:val="Inhopg2"/>
+            <w:pStyle w:val="TOC2"/>
             <w:tabs>
               <w:tab w:val="right" w:leader="dot" w:pos="9062"/>
             </w:tabs>
             <w:rPr>
               <w:rFonts w:eastAsiaTheme="minorEastAsia"/>
               <w:noProof/>
-              <w:lang/>
             </w:rPr>
           </w:pPr>
           <w:hyperlink w:anchor="_Toc87605422" w:history="1">
@@ -993,14 +1005,13 @@
         </w:p>
         <w:p>
           <w:pPr>
-            <w:pStyle w:val="Inhopg1"/>
+            <w:pStyle w:val="TOC1"/>
             <w:tabs>
               <w:tab w:val="right" w:leader="dot" w:pos="9062"/>
             </w:tabs>
             <w:rPr>
               <w:rFonts w:eastAsiaTheme="minorEastAsia"/>
               <w:noProof/>
-              <w:lang/>
             </w:rPr>
           </w:pPr>
           <w:hyperlink w:anchor="_Toc87605423" w:history="1">
@@ -1065,14 +1076,13 @@
         </w:p>
         <w:p>
           <w:pPr>
-            <w:pStyle w:val="Inhopg2"/>
+            <w:pStyle w:val="TOC2"/>
             <w:tabs>
               <w:tab w:val="right" w:leader="dot" w:pos="9062"/>
             </w:tabs>
             <w:rPr>
               <w:rFonts w:eastAsiaTheme="minorEastAsia"/>
               <w:noProof/>
-              <w:lang/>
             </w:rPr>
           </w:pPr>
           <w:hyperlink w:anchor="_Toc87605424" w:history="1">
@@ -1135,14 +1145,13 @@
         </w:p>
         <w:p>
           <w:pPr>
-            <w:pStyle w:val="Inhopg3"/>
+            <w:pStyle w:val="TOC3"/>
             <w:tabs>
               <w:tab w:val="right" w:leader="dot" w:pos="9062"/>
             </w:tabs>
             <w:rPr>
               <w:rFonts w:eastAsiaTheme="minorEastAsia"/>
               <w:noProof/>
-              <w:lang/>
             </w:rPr>
           </w:pPr>
           <w:hyperlink w:anchor="_Toc87605425" w:history="1">
@@ -1205,14 +1214,13 @@
         </w:p>
         <w:p>
           <w:pPr>
-            <w:pStyle w:val="Inhopg3"/>
+            <w:pStyle w:val="TOC3"/>
             <w:tabs>
               <w:tab w:val="right" w:leader="dot" w:pos="9062"/>
             </w:tabs>
             <w:rPr>
               <w:rFonts w:eastAsiaTheme="minorEastAsia"/>
               <w:noProof/>
-              <w:lang/>
             </w:rPr>
           </w:pPr>
           <w:hyperlink w:anchor="_Toc87605426" w:history="1">
@@ -1276,14 +1284,13 @@
         </w:p>
         <w:p>
           <w:pPr>
-            <w:pStyle w:val="Inhopg1"/>
+            <w:pStyle w:val="TOC1"/>
             <w:tabs>
               <w:tab w:val="right" w:leader="dot" w:pos="9062"/>
             </w:tabs>
             <w:rPr>
               <w:rFonts w:eastAsiaTheme="minorEastAsia"/>
               <w:noProof/>
-              <w:lang/>
             </w:rPr>
           </w:pPr>
           <w:hyperlink w:anchor="_Toc87605427" w:history="1">
@@ -1348,7 +1355,7 @@
         </w:p>
         <w:p>
           <w:pPr>
-            <w:pStyle w:val="Inhopg2"/>
+            <w:pStyle w:val="TOC2"/>
             <w:tabs>
               <w:tab w:val="left" w:pos="660"/>
               <w:tab w:val="right" w:leader="dot" w:pos="9062"/>
@@ -1356,7 +1363,6 @@
             <w:rPr>
               <w:rFonts w:eastAsiaTheme="minorEastAsia"/>
               <w:noProof/>
-              <w:lang/>
             </w:rPr>
           </w:pPr>
           <w:hyperlink w:anchor="_Toc87605428" w:history="1">
@@ -1371,7 +1377,6 @@
               <w:rPr>
                 <w:rFonts w:eastAsiaTheme="minorEastAsia"/>
                 <w:noProof/>
-                <w:lang/>
               </w:rPr>
               <w:tab/>
             </w:r>
@@ -1434,7 +1439,7 @@
         </w:p>
         <w:p>
           <w:pPr>
-            <w:pStyle w:val="Inhopg2"/>
+            <w:pStyle w:val="TOC2"/>
             <w:tabs>
               <w:tab w:val="left" w:pos="660"/>
               <w:tab w:val="right" w:leader="dot" w:pos="9062"/>
@@ -1442,7 +1447,6 @@
             <w:rPr>
               <w:rFonts w:eastAsiaTheme="minorEastAsia"/>
               <w:noProof/>
-              <w:lang/>
             </w:rPr>
           </w:pPr>
           <w:hyperlink w:anchor="_Toc87605429" w:history="1">
@@ -1457,7 +1461,6 @@
               <w:rPr>
                 <w:rFonts w:eastAsiaTheme="minorEastAsia"/>
                 <w:noProof/>
-                <w:lang/>
               </w:rPr>
               <w:tab/>
             </w:r>
@@ -1520,7 +1523,7 @@
         </w:p>
         <w:p>
           <w:pPr>
-            <w:pStyle w:val="Inhopg2"/>
+            <w:pStyle w:val="TOC2"/>
             <w:tabs>
               <w:tab w:val="left" w:pos="660"/>
               <w:tab w:val="right" w:leader="dot" w:pos="9062"/>
@@ -1528,7 +1531,6 @@
             <w:rPr>
               <w:rFonts w:eastAsiaTheme="minorEastAsia"/>
               <w:noProof/>
-              <w:lang/>
             </w:rPr>
           </w:pPr>
           <w:hyperlink w:anchor="_Toc87605430" w:history="1">
@@ -1543,7 +1545,6 @@
               <w:rPr>
                 <w:rFonts w:eastAsiaTheme="minorEastAsia"/>
                 <w:noProof/>
-                <w:lang/>
               </w:rPr>
               <w:tab/>
             </w:r>
@@ -1606,7 +1607,7 @@
         </w:p>
         <w:p>
           <w:pPr>
-            <w:pStyle w:val="Inhopg2"/>
+            <w:pStyle w:val="TOC2"/>
             <w:tabs>
               <w:tab w:val="left" w:pos="660"/>
               <w:tab w:val="right" w:leader="dot" w:pos="9062"/>
@@ -1614,7 +1615,6 @@
             <w:rPr>
               <w:rFonts w:eastAsiaTheme="minorEastAsia"/>
               <w:noProof/>
-              <w:lang/>
             </w:rPr>
           </w:pPr>
           <w:hyperlink w:anchor="_Toc87605431" w:history="1">
@@ -1629,7 +1629,6 @@
               <w:rPr>
                 <w:rFonts w:eastAsiaTheme="minorEastAsia"/>
                 <w:noProof/>
-                <w:lang/>
               </w:rPr>
               <w:tab/>
             </w:r>
@@ -1692,7 +1691,7 @@
         </w:p>
         <w:p>
           <w:pPr>
-            <w:pStyle w:val="Inhopg2"/>
+            <w:pStyle w:val="TOC2"/>
             <w:tabs>
               <w:tab w:val="left" w:pos="660"/>
               <w:tab w:val="right" w:leader="dot" w:pos="9062"/>
@@ -1700,7 +1699,6 @@
             <w:rPr>
               <w:rFonts w:eastAsiaTheme="minorEastAsia"/>
               <w:noProof/>
-              <w:lang/>
             </w:rPr>
           </w:pPr>
           <w:hyperlink w:anchor="_Toc87605432" w:history="1">
@@ -1715,7 +1713,6 @@
               <w:rPr>
                 <w:rFonts w:eastAsiaTheme="minorEastAsia"/>
                 <w:noProof/>
-                <w:lang/>
               </w:rPr>
               <w:tab/>
             </w:r>
@@ -1803,7 +1800,7 @@
     </w:p>
     <w:p>
       <w:pPr>
-        <w:pStyle w:val="Kop1"/>
+        <w:pStyle w:val="Heading1"/>
         <w:rPr>
           <w:b/>
           <w:bCs/>
@@ -1819,16 +1816,26 @@
           <w:lang w:val="en-US"/>
         </w:rPr>
         <w:lastRenderedPageBreak/>
-        <w:t>Requirements (Rail</w:t>
-      </w:r>
+        <w:t>Requirements (</w:t>
+      </w:r>
+      <w:proofErr w:type="spellStart"/>
       <w:r>
         <w:rPr>
           <w:b/>
           <w:bCs/>
           <w:lang w:val="en-US"/>
         </w:rPr>
+        <w:t>Rail</w:t>
+      </w:r>
+      <w:r>
+        <w:rPr>
+          <w:b/>
+          <w:bCs/>
+          <w:lang w:val="en-US"/>
+        </w:rPr>
         <w:t>View</w:t>
       </w:r>
+      <w:proofErr w:type="spellEnd"/>
       <w:r>
         <w:rPr>
           <w:b/>
@@ -1849,22 +1856,30 @@
     </w:p>
     <w:p>
       <w:pPr>
-        <w:pStyle w:val="Kop2"/>
+        <w:pStyle w:val="Heading2"/>
         <w:rPr>
           <w:lang w:val="en-US"/>
         </w:rPr>
       </w:pPr>
       <w:bookmarkStart w:id="2" w:name="_Toc87605419"/>
+      <w:proofErr w:type="spellStart"/>
       <w:r>
         <w:rPr>
           <w:lang w:val="en-US"/>
         </w:rPr>
-        <w:t xml:space="preserve">Functionele </w:t>
-      </w:r>
+        <w:t>Functionele</w:t>
+      </w:r>
+      <w:proofErr w:type="spellEnd"/>
       <w:r>
         <w:rPr>
           <w:lang w:val="en-US"/>
         </w:rPr>
+        <w:t xml:space="preserve"> </w:t>
+      </w:r>
+      <w:r>
+        <w:rPr>
+          <w:lang w:val="en-US"/>
+        </w:rPr>
         <w:t>R</w:t>
       </w:r>
       <w:r>
@@ -1894,7 +1909,7 @@
     </w:p>
     <w:p>
       <w:pPr>
-        <w:pStyle w:val="Lijstalinea"/>
+        <w:pStyle w:val="ListParagraph"/>
         <w:numPr>
           <w:ilvl w:val="0"/>
           <w:numId w:val="5"/>
@@ -1942,7 +1957,7 @@
     </w:p>
     <w:p>
       <w:pPr>
-        <w:pStyle w:val="Lijstalinea"/>
+        <w:pStyle w:val="ListParagraph"/>
         <w:numPr>
           <w:ilvl w:val="0"/>
           <w:numId w:val="5"/>
@@ -1963,7 +1978,7 @@
     </w:p>
     <w:p>
       <w:pPr>
-        <w:pStyle w:val="Lijstalinea"/>
+        <w:pStyle w:val="ListParagraph"/>
         <w:shd w:val="clear" w:color="auto" w:fill="FFFFFF"/>
         <w:spacing w:after="0" w:line="240" w:lineRule="auto"/>
         <w:textAlignment w:val="baseline"/>
@@ -1986,7 +2001,7 @@
     </w:p>
     <w:p>
       <w:pPr>
-        <w:pStyle w:val="Lijstalinea"/>
+        <w:pStyle w:val="ListParagraph"/>
         <w:numPr>
           <w:ilvl w:val="0"/>
           <w:numId w:val="5"/>
@@ -2007,7 +2022,7 @@
     </w:p>
     <w:p>
       <w:pPr>
-        <w:pStyle w:val="Lijstalinea"/>
+        <w:pStyle w:val="ListParagraph"/>
         <w:numPr>
           <w:ilvl w:val="0"/>
           <w:numId w:val="5"/>
@@ -2019,7 +2034,7 @@
     </w:p>
     <w:p>
       <w:pPr>
-        <w:pStyle w:val="Lijstalinea"/>
+        <w:pStyle w:val="ListParagraph"/>
         <w:numPr>
           <w:ilvl w:val="0"/>
           <w:numId w:val="5"/>
@@ -2052,7 +2067,7 @@
     </w:p>
     <w:p>
       <w:pPr>
-        <w:pStyle w:val="Lijstalinea"/>
+        <w:pStyle w:val="ListParagraph"/>
         <w:numPr>
           <w:ilvl w:val="0"/>
           <w:numId w:val="5"/>
@@ -2073,7 +2088,7 @@
     </w:p>
     <w:p>
       <w:pPr>
-        <w:pStyle w:val="Lijstalinea"/>
+        <w:pStyle w:val="ListParagraph"/>
         <w:numPr>
           <w:ilvl w:val="0"/>
           <w:numId w:val="5"/>
@@ -2091,7 +2106,7 @@
     </w:p>
     <w:p>
       <w:pPr>
-        <w:pStyle w:val="Lijstalinea"/>
+        <w:pStyle w:val="ListParagraph"/>
         <w:numPr>
           <w:ilvl w:val="0"/>
           <w:numId w:val="5"/>
@@ -2106,7 +2121,7 @@
     </w:p>
     <w:p>
       <w:pPr>
-        <w:pStyle w:val="Lijstalinea"/>
+        <w:pStyle w:val="ListParagraph"/>
         <w:numPr>
           <w:ilvl w:val="0"/>
           <w:numId w:val="5"/>
@@ -2142,7 +2157,7 @@
                     </pic:cNvPicPr>
                   </pic:nvPicPr>
                   <pic:blipFill>
-                    <a:blip r:embed="rId10" cstate="print">
+                    <a:blip r:embed="rId9" cstate="print">
                       <a:extLst>
                         <a:ext uri="{28A0092B-C50C-407E-A947-70E740481C1C}">
                           <a14:useLocalDpi xmlns:a14="http://schemas.microsoft.com/office/drawing/2010/main" val="0"/>
@@ -2182,7 +2197,7 @@
     </w:p>
     <w:p>
       <w:pPr>
-        <w:pStyle w:val="Kop2"/>
+        <w:pStyle w:val="Heading2"/>
       </w:pPr>
       <w:bookmarkStart w:id="3" w:name="_Toc87605420"/>
       <w:r>
@@ -2214,7 +2229,7 @@
     </w:p>
     <w:p>
       <w:pPr>
-        <w:pStyle w:val="Lijstalinea"/>
+        <w:pStyle w:val="ListParagraph"/>
         <w:numPr>
           <w:ilvl w:val="0"/>
           <w:numId w:val="5"/>
@@ -2242,7 +2257,7 @@
     </w:p>
     <w:p>
       <w:pPr>
-        <w:pStyle w:val="Lijstalinea"/>
+        <w:pStyle w:val="ListParagraph"/>
         <w:numPr>
           <w:ilvl w:val="0"/>
           <w:numId w:val="5"/>
@@ -2264,7 +2279,7 @@
     </w:p>
     <w:p>
       <w:pPr>
-        <w:pStyle w:val="Lijstalinea"/>
+        <w:pStyle w:val="ListParagraph"/>
         <w:numPr>
           <w:ilvl w:val="0"/>
           <w:numId w:val="5"/>
@@ -2295,7 +2310,7 @@
     </w:p>
     <w:p>
       <w:pPr>
-        <w:pStyle w:val="Lijstalinea"/>
+        <w:pStyle w:val="ListParagraph"/>
         <w:numPr>
           <w:ilvl w:val="0"/>
           <w:numId w:val="5"/>
@@ -2319,7 +2334,7 @@
     </w:p>
     <w:p>
       <w:pPr>
-        <w:pStyle w:val="Lijstalinea"/>
+        <w:pStyle w:val="ListParagraph"/>
         <w:numPr>
           <w:ilvl w:val="0"/>
           <w:numId w:val="5"/>
@@ -2352,7 +2367,7 @@
     </w:p>
     <w:p>
       <w:pPr>
-        <w:pStyle w:val="Lijstalinea"/>
+        <w:pStyle w:val="ListParagraph"/>
         <w:numPr>
           <w:ilvl w:val="0"/>
           <w:numId w:val="5"/>
@@ -2405,7 +2420,7 @@
                     </pic:cNvPicPr>
                   </pic:nvPicPr>
                   <pic:blipFill>
-                    <a:blip r:embed="rId11" cstate="print">
+                    <a:blip r:embed="rId10" cstate="print">
                       <a:extLst>
                         <a:ext uri="{28A0092B-C50C-407E-A947-70E740481C1C}">
                           <a14:useLocalDpi xmlns:a14="http://schemas.microsoft.com/office/drawing/2010/main" val="0"/>
@@ -2437,12 +2452,24 @@
         </w:drawing>
       </w:r>
       <w:r>
+        <w:rPr>
+          <w:noProof/>
+        </w:rPr>
+        <w:t xml:space="preserve"> </w:t>
+      </w:r>
+      <w:r>
+        <w:rPr>
+          <w:noProof/>
+        </w:rPr>
+        <w:tab/>
+      </w:r>
+      <w:r>
         <w:br w:type="page"/>
       </w:r>
     </w:p>
     <w:p>
       <w:pPr>
-        <w:pStyle w:val="Kop2"/>
+        <w:pStyle w:val="Heading2"/>
       </w:pPr>
       <w:bookmarkStart w:id="4" w:name="_Toc87605421"/>
       <w:r>
@@ -2474,7 +2501,7 @@
     </w:p>
     <w:p>
       <w:pPr>
-        <w:pStyle w:val="Lijstalinea"/>
+        <w:pStyle w:val="ListParagraph"/>
         <w:numPr>
           <w:ilvl w:val="0"/>
           <w:numId w:val="5"/>
@@ -2486,7 +2513,7 @@
     </w:p>
     <w:p>
       <w:pPr>
-        <w:pStyle w:val="Lijstalinea"/>
+        <w:pStyle w:val="ListParagraph"/>
         <w:numPr>
           <w:ilvl w:val="0"/>
           <w:numId w:val="5"/>
@@ -2513,7 +2540,7 @@
     </w:p>
     <w:p>
       <w:pPr>
-        <w:pStyle w:val="Lijstalinea"/>
+        <w:pStyle w:val="ListParagraph"/>
         <w:numPr>
           <w:ilvl w:val="0"/>
           <w:numId w:val="5"/>
@@ -2529,7 +2556,7 @@
     </w:p>
     <w:p>
       <w:pPr>
-        <w:pStyle w:val="Lijstalinea"/>
+        <w:pStyle w:val="ListParagraph"/>
         <w:numPr>
           <w:ilvl w:val="0"/>
           <w:numId w:val="5"/>
@@ -2560,7 +2587,7 @@
     </w:p>
     <w:p>
       <w:pPr>
-        <w:pStyle w:val="Lijstalinea"/>
+        <w:pStyle w:val="ListParagraph"/>
         <w:numPr>
           <w:ilvl w:val="0"/>
           <w:numId w:val="5"/>
@@ -2576,7 +2603,7 @@
     </w:p>
     <w:p>
       <w:pPr>
-        <w:pStyle w:val="Lijstalinea"/>
+        <w:pStyle w:val="ListParagraph"/>
         <w:numPr>
           <w:ilvl w:val="0"/>
           <w:numId w:val="5"/>
@@ -2624,7 +2651,7 @@
                     </pic:cNvPicPr>
                   </pic:nvPicPr>
                   <pic:blipFill>
-                    <a:blip r:embed="rId12">
+                    <a:blip r:embed="rId11">
                       <a:extLst>
                         <a:ext uri="{28A0092B-C50C-407E-A947-70E740481C1C}">
                           <a14:useLocalDpi xmlns:a14="http://schemas.microsoft.com/office/drawing/2010/main" val="0"/>
@@ -2664,16 +2691,16 @@
     </w:p>
     <w:p>
       <w:pPr>
-        <w:pStyle w:val="Lijstalinea"/>
-        <w:rPr>
-          <w:b/>
-          <w:bCs/>
-        </w:rPr>
-      </w:pPr>
-    </w:p>
-    <w:p>
-      <w:pPr>
-        <w:pStyle w:val="Kop2"/>
+        <w:pStyle w:val="ListParagraph"/>
+        <w:rPr>
+          <w:b/>
+          <w:bCs/>
+        </w:rPr>
+      </w:pPr>
+    </w:p>
+    <w:p>
+      <w:pPr>
+        <w:pStyle w:val="Heading2"/>
       </w:pPr>
       <w:r>
         <w:rPr>
@@ -2708,7 +2735,7 @@
     </w:p>
     <w:p>
       <w:pPr>
-        <w:pStyle w:val="Lijstalinea"/>
+        <w:pStyle w:val="ListParagraph"/>
         <w:numPr>
           <w:ilvl w:val="0"/>
           <w:numId w:val="5"/>
@@ -2720,7 +2747,7 @@
     </w:p>
     <w:p>
       <w:pPr>
-        <w:pStyle w:val="Lijstalinea"/>
+        <w:pStyle w:val="ListParagraph"/>
         <w:numPr>
           <w:ilvl w:val="0"/>
           <w:numId w:val="5"/>
@@ -2732,7 +2759,7 @@
     </w:p>
     <w:p>
       <w:pPr>
-        <w:pStyle w:val="Lijstalinea"/>
+        <w:pStyle w:val="ListParagraph"/>
         <w:numPr>
           <w:ilvl w:val="0"/>
           <w:numId w:val="5"/>
@@ -2744,7 +2771,7 @@
     </w:p>
     <w:p>
       <w:pPr>
-        <w:pStyle w:val="Lijstalinea"/>
+        <w:pStyle w:val="ListParagraph"/>
         <w:numPr>
           <w:ilvl w:val="0"/>
           <w:numId w:val="5"/>
@@ -2756,7 +2783,7 @@
     </w:p>
     <w:p>
       <w:pPr>
-        <w:pStyle w:val="Lijstalinea"/>
+        <w:pStyle w:val="ListParagraph"/>
         <w:numPr>
           <w:ilvl w:val="0"/>
           <w:numId w:val="5"/>
@@ -2768,7 +2795,7 @@
     </w:p>
     <w:p>
       <w:pPr>
-        <w:pStyle w:val="Lijstalinea"/>
+        <w:pStyle w:val="ListParagraph"/>
         <w:numPr>
           <w:ilvl w:val="0"/>
           <w:numId w:val="5"/>
@@ -2795,7 +2822,7 @@
     </w:p>
     <w:p>
       <w:pPr>
-        <w:pStyle w:val="Lijstalinea"/>
+        <w:pStyle w:val="ListParagraph"/>
         <w:numPr>
           <w:ilvl w:val="0"/>
           <w:numId w:val="5"/>
@@ -2822,7 +2849,7 @@
     </w:p>
     <w:p>
       <w:pPr>
-        <w:pStyle w:val="Lijstalinea"/>
+        <w:pStyle w:val="ListParagraph"/>
         <w:numPr>
           <w:ilvl w:val="0"/>
           <w:numId w:val="5"/>
@@ -2866,7 +2893,7 @@
                     </pic:cNvPicPr>
                   </pic:nvPicPr>
                   <pic:blipFill>
-                    <a:blip r:embed="rId13">
+                    <a:blip r:embed="rId12">
                       <a:extLst>
                         <a:ext uri="{28A0092B-C50C-407E-A947-70E740481C1C}">
                           <a14:useLocalDpi xmlns:a14="http://schemas.microsoft.com/office/drawing/2010/main" val="0"/>
@@ -2903,7 +2930,7 @@
     </w:p>
     <w:p>
       <w:pPr>
-        <w:pStyle w:val="Lijstalinea"/>
+        <w:pStyle w:val="ListParagraph"/>
         <w:numPr>
           <w:ilvl w:val="0"/>
           <w:numId w:val="5"/>
@@ -2915,7 +2942,7 @@
     </w:p>
     <w:p>
       <w:pPr>
-        <w:pStyle w:val="Kop1"/>
+        <w:pStyle w:val="Heading1"/>
         <w:rPr>
           <w:b/>
           <w:bCs/>
@@ -2934,7 +2961,7 @@
     </w:p>
     <w:p>
       <w:pPr>
-        <w:pStyle w:val="Kop2"/>
+        <w:pStyle w:val="Heading2"/>
       </w:pPr>
       <w:bookmarkStart w:id="7" w:name="_Toc87605424"/>
       <w:r>
@@ -2956,30 +2983,239 @@
         <w:spacing w:after="0"/>
       </w:pPr>
       <w:r>
+        <w:t xml:space="preserve">We hebben een kleine analyse gedaan met behulp van allerlei artikels van ProRail over hoe het process nu werkt als er een aanrijding/ongeluk gebeurd. Hieruit hebben </w:t>
+      </w:r>
+      <w:r>
+        <w:t>een assumptie gemaakt van hoe het process werkt en</w:t>
+      </w:r>
+      <w:r>
+        <w:t xml:space="preserve"> een processontwerp gemaakt </w:t>
+      </w:r>
+      <w:r>
+        <w:t xml:space="preserve">gebasserd daarop </w:t>
+      </w:r>
+      <w:r>
+        <w:t xml:space="preserve">(figuur 1) </w:t>
+      </w:r>
+      <w:r>
+        <w:br/>
+      </w:r>
+      <w:r>
+        <w:br/>
+        <w:t xml:space="preserve">Vervolgens hebben we een processontwerp gemaakt </w:t>
+      </w:r>
+      <w:r>
+        <w:t xml:space="preserve">(figuur 2) </w:t>
+      </w:r>
+      <w:r>
+        <w:t>waarbij ons systeem “RailView” is geïmplementeerd. Hieruit kan je zien dat bij ons systeem meerdere stappen worden genomen voor als er een aanrijding/ongeluk gebeurd.</w:t>
+      </w:r>
+    </w:p>
+    <w:p>
+      <w:pPr>
+        <w:pStyle w:val="Caption"/>
+        <w:rPr>
+          <w:b/>
+          <w:bCs/>
+          <w:sz w:val="32"/>
+          <w:szCs w:val="32"/>
+        </w:rPr>
+      </w:pPr>
+      <w:r>
+        <w:t xml:space="preserve">Figuur </w:t>
+      </w:r>
+      <w:fldSimple w:instr=" SEQ Figuur \* ARABIC ">
+        <w:r>
+          <w:rPr>
+            <w:noProof/>
+          </w:rPr>
+          <w:t>1</w:t>
+        </w:r>
+      </w:fldSimple>
+      <w:r>
+        <w:t xml:space="preserve"> Huidig ProRail Process</w:t>
+      </w:r>
+    </w:p>
+    <w:p>
+      <w:pPr>
+        <w:pStyle w:val="NoSpacing"/>
+      </w:pPr>
+      <w:bookmarkStart w:id="8" w:name="_Toc87605425"/>
+      <w:r>
         <w:rPr>
           <w:noProof/>
         </w:rPr>
         <w:drawing>
-          <wp:anchor distT="0" distB="0" distL="114300" distR="114300" simplePos="0" relativeHeight="251695104" behindDoc="1" locked="0" layoutInCell="1" allowOverlap="1" wp14:anchorId="3BCB2BD9" wp14:editId="386EE34A">
+          <wp:anchor distT="0" distB="0" distL="114300" distR="114300" simplePos="0" relativeHeight="251737088" behindDoc="0" locked="0" layoutInCell="1" allowOverlap="1" wp14:anchorId="652D6B17" wp14:editId="00F91A08">
             <wp:simplePos x="0" y="0"/>
-            <wp:positionH relativeFrom="margin">
-              <wp:align>center</wp:align>
+            <wp:positionH relativeFrom="page">
+              <wp:align>left</wp:align>
             </wp:positionH>
             <wp:positionV relativeFrom="paragraph">
-              <wp:posOffset>1370965</wp:posOffset>
+              <wp:posOffset>282979</wp:posOffset>
             </wp:positionV>
-            <wp:extent cx="7062226" cy="1657350"/>
-            <wp:effectExtent l="0" t="0" r="5715" b="0"/>
-            <wp:wrapTight wrapText="bothSides">
-              <wp:wrapPolygon edited="0">
-                <wp:start x="0" y="0"/>
-                <wp:lineTo x="0" y="21352"/>
-                <wp:lineTo x="21559" y="21352"/>
-                <wp:lineTo x="21559" y="0"/>
-                <wp:lineTo x="0" y="0"/>
-              </wp:wrapPolygon>
-            </wp:wrapTight>
-            <wp:docPr id="17" name="Afbeelding 17"/>
+            <wp:extent cx="7529830" cy="1336675"/>
+            <wp:effectExtent l="0" t="0" r="0" b="0"/>
+            <wp:wrapSquare wrapText="bothSides"/>
+            <wp:docPr id="4" name="Picture 4" descr="Diagram&#10;&#10;Description automatically generated"/>
+            <wp:cNvGraphicFramePr>
+              <a:graphicFrameLocks xmlns:a="http://schemas.openxmlformats.org/drawingml/2006/main" noChangeAspect="1"/>
+            </wp:cNvGraphicFramePr>
+            <a:graphic xmlns:a="http://schemas.openxmlformats.org/drawingml/2006/main">
+              <a:graphicData uri="http://schemas.openxmlformats.org/drawingml/2006/picture">
+                <pic:pic xmlns:pic="http://schemas.openxmlformats.org/drawingml/2006/picture">
+                  <pic:nvPicPr>
+                    <pic:cNvPr id="4" name="Picture 4" descr="Diagram&#10;&#10;Description automatically generated"/>
+                    <pic:cNvPicPr>
+                      <a:picLocks noChangeAspect="1" noChangeArrowheads="1"/>
+                    </pic:cNvPicPr>
+                  </pic:nvPicPr>
+                  <pic:blipFill>
+                    <a:blip r:embed="rId13">
+                      <a:extLst>
+                        <a:ext uri="{28A0092B-C50C-407E-A947-70E740481C1C}">
+                          <a14:useLocalDpi xmlns:a14="http://schemas.microsoft.com/office/drawing/2010/main" val="0"/>
+                        </a:ext>
+                      </a:extLst>
+                    </a:blip>
+                    <a:srcRect/>
+                    <a:stretch>
+                      <a:fillRect/>
+                    </a:stretch>
+                  </pic:blipFill>
+                  <pic:spPr bwMode="auto">
+                    <a:xfrm>
+                      <a:off x="0" y="0"/>
+                      <a:ext cx="7529830" cy="1336675"/>
+                    </a:xfrm>
+                    <a:prstGeom prst="rect">
+                      <a:avLst/>
+                    </a:prstGeom>
+                    <a:noFill/>
+                    <a:ln>
+                      <a:noFill/>
+                    </a:ln>
+                  </pic:spPr>
+                </pic:pic>
+              </a:graphicData>
+            </a:graphic>
+            <wp14:sizeRelH relativeFrom="margin">
+              <wp14:pctWidth>0</wp14:pctWidth>
+            </wp14:sizeRelH>
+            <wp14:sizeRelV relativeFrom="margin">
+              <wp14:pctHeight>0</wp14:pctHeight>
+            </wp14:sizeRelV>
+          </wp:anchor>
+        </w:drawing>
+      </w:r>
+      <w:r>
+        <w:t>H</w:t>
+      </w:r>
+      <w:r>
+        <w:t>et h</w:t>
+      </w:r>
+      <w:r>
+        <w:t>uidige</w:t>
+      </w:r>
+      <w:r>
+        <w:t xml:space="preserve"> proces</w:t>
+      </w:r>
+      <w:r>
+        <w:t>s van ProRail</w:t>
+      </w:r>
+      <w:r>
+        <w:t>:</w:t>
+      </w:r>
+      <w:bookmarkEnd w:id="8"/>
+      <w:r>
+        <w:t xml:space="preserve"> </w:t>
+      </w:r>
+      <w:r>
+        <w:br/>
+      </w:r>
+      <w:r>
+        <w:br/>
+      </w:r>
+      <w:r>
+        <w:t>Bij het huidig process wordt er een checklist gevolgd voordat de trein gaat rijden</w:t>
+      </w:r>
+      <w:r>
+        <w:t>. Als er de checklist niet in orde is dan moet er actie ondernomen worden tot de checklist weer in orde is. Daarna checkt de personeel van de trein of de deuren gesloten kunnen worden en vervolgens begint de trein met rijden. E</w:t>
+      </w:r>
+      <w:r>
+        <w:t xml:space="preserve">enmaal als de trein vertrokken is </w:t>
+      </w:r>
+      <w:r>
+        <w:t xml:space="preserve">kan je zien dat </w:t>
+      </w:r>
+      <w:r>
+        <w:t>de trein</w:t>
+      </w:r>
+      <w:r>
+        <w:t xml:space="preserve"> continu blijft rijden totdat het zijn bestemming/tussenstop heeft bereikt. Als er geen storing plaats vindt dan blijft de trein door rijden. Pas als er een storing plaats vindt dan wordt er actie ondernomen.</w:t>
+      </w:r>
+    </w:p>
+    <w:p/>
+    <w:p>
+      <w:pPr>
+        <w:pStyle w:val="Caption"/>
+      </w:pPr>
+      <w:r>
+        <w:t xml:space="preserve">Figuur </w:t>
+      </w:r>
+      <w:r>
+        <w:fldChar w:fldCharType="begin"/>
+      </w:r>
+      <w:r>
+        <w:instrText xml:space="preserve"> SEQ Figuur \* ARABIC </w:instrText>
+      </w:r>
+      <w:r>
+        <w:fldChar w:fldCharType="separate"/>
+      </w:r>
+      <w:r>
+        <w:rPr>
+          <w:noProof/>
+        </w:rPr>
+        <w:t>2</w:t>
+      </w:r>
+      <w:r>
+        <w:rPr>
+          <w:noProof/>
+        </w:rPr>
+        <w:fldChar w:fldCharType="end"/>
+      </w:r>
+      <w:r>
+        <w:t xml:space="preserve"> ProRail met RailView</w:t>
+      </w:r>
+    </w:p>
+    <w:p>
+      <w:pPr>
+        <w:pStyle w:val="Heading3"/>
+        <w:rPr>
+          <w:b/>
+          <w:bCs/>
+        </w:rPr>
+      </w:pPr>
+      <w:bookmarkStart w:id="9" w:name="_Toc87605426"/>
+      <w:r>
+        <w:rPr>
+          <w:b/>
+          <w:bCs/>
+          <w:noProof/>
+        </w:rPr>
+        <w:drawing>
+          <wp:anchor distT="0" distB="0" distL="114300" distR="114300" simplePos="0" relativeHeight="251683840" behindDoc="0" locked="0" layoutInCell="1" allowOverlap="1" wp14:anchorId="57DCE601" wp14:editId="7F7182A3">
+            <wp:simplePos x="0" y="0"/>
+            <wp:positionH relativeFrom="column">
+              <wp:posOffset>-887499</wp:posOffset>
+            </wp:positionH>
+            <wp:positionV relativeFrom="paragraph">
+              <wp:posOffset>220345</wp:posOffset>
+            </wp:positionV>
+            <wp:extent cx="7548245" cy="1502410"/>
+            <wp:effectExtent l="0" t="0" r="0" b="2540"/>
+            <wp:wrapSquare wrapText="bothSides"/>
+            <wp:docPr id="11" name="Afbeelding 11"/>
             <wp:cNvGraphicFramePr>
               <a:graphicFrameLocks xmlns:a="http://schemas.openxmlformats.org/drawingml/2006/main" noChangeAspect="1"/>
             </wp:cNvGraphicFramePr>
@@ -3005,157 +3241,6 @@
                   <pic:spPr>
                     <a:xfrm>
                       <a:off x="0" y="0"/>
-                      <a:ext cx="7062226" cy="1657350"/>
-                    </a:xfrm>
-                    <a:prstGeom prst="rect">
-                      <a:avLst/>
-                    </a:prstGeom>
-                  </pic:spPr>
-                </pic:pic>
-              </a:graphicData>
-            </a:graphic>
-          </wp:anchor>
-        </w:drawing>
-      </w:r>
-      <w:r>
-        <w:t xml:space="preserve">We hebben een kleine analyse gedaan met behulp van allerlei artikels van ProRail over hoe het process nu werkt als er een aanrijding/ongeluk gebeurd. Hieruit hebben </w:t>
-      </w:r>
-      <w:r>
-        <w:t>een assumptie gemaakt van hoe het process werkt en</w:t>
-      </w:r>
-      <w:r>
-        <w:t xml:space="preserve"> een processontwerp gemaakt </w:t>
-      </w:r>
-      <w:r>
-        <w:t xml:space="preserve">gebasserd daarop </w:t>
-      </w:r>
-      <w:r>
-        <w:t xml:space="preserve">(figuur 1) </w:t>
-      </w:r>
-      <w:r>
-        <w:br/>
-      </w:r>
-      <w:r>
-        <w:br/>
-        <w:t xml:space="preserve">Vervolgens hebben we een processontwerp gemaakt </w:t>
-      </w:r>
-      <w:r>
-        <w:t xml:space="preserve">(figuur 2) </w:t>
-      </w:r>
-      <w:r>
-        <w:t>waarbij ons systeem “RailView” is geïmplementeerd. Hieruit kan je zien dat bij ons systeem meerdere stappen worden genomen voor als er een aanrijding/ongeluk gebeurd.</w:t>
-      </w:r>
-    </w:p>
-    <w:p>
-      <w:pPr>
-        <w:pStyle w:val="Bijschrift"/>
-        <w:rPr>
-          <w:b/>
-          <w:bCs/>
-          <w:sz w:val="32"/>
-          <w:szCs w:val="32"/>
-        </w:rPr>
-      </w:pPr>
-      <w:r>
-        <w:t xml:space="preserve">Figuur </w:t>
-      </w:r>
-      <w:fldSimple w:instr=" SEQ Figuur \* ARABIC ">
-        <w:r>
-          <w:rPr>
-            <w:noProof/>
-          </w:rPr>
-          <w:t>1</w:t>
-        </w:r>
-      </w:fldSimple>
-      <w:r>
-        <w:t xml:space="preserve"> Huidig ProRail Process</w:t>
-      </w:r>
-    </w:p>
-    <w:p>
-      <w:pPr>
-        <w:pStyle w:val="Kop3"/>
-      </w:pPr>
-      <w:bookmarkStart w:id="8" w:name="_Toc87605425"/>
-      <w:r>
-        <w:t>H</w:t>
-      </w:r>
-      <w:r>
-        <w:t>et h</w:t>
-      </w:r>
-      <w:r>
-        <w:t>uidige</w:t>
-      </w:r>
-      <w:r>
-        <w:t xml:space="preserve"> proces</w:t>
-      </w:r>
-      <w:r>
-        <w:t>s van ProRail</w:t>
-      </w:r>
-      <w:r>
-        <w:t>:</w:t>
-      </w:r>
-      <w:bookmarkEnd w:id="8"/>
-      <w:r>
-        <w:t xml:space="preserve"> </w:t>
-      </w:r>
-    </w:p>
-    <w:p>
-      <w:r>
-        <w:t xml:space="preserve">Bij het huidig process wordt er een checklist gevolgd voordat de trein gaat rijden, maar eenmaal als de trein vertrokken is </w:t>
-      </w:r>
-      <w:r>
-        <w:t xml:space="preserve">kan je zien dat </w:t>
-      </w:r>
-      <w:r>
-        <w:t>de trein</w:t>
-      </w:r>
-      <w:r>
-        <w:t xml:space="preserve"> continu blijft rijden totdat het zijn bestemming/tussenstop heeft bereikt. Als er geen storing plaats vindt dan blijft de trein door rijden. Pas als er een storing plaats vindt dan wordt er actie ondernomen.</w:t>
-      </w:r>
-      <w:r>
-        <w:rPr>
-          <w:b/>
-          <w:bCs/>
-          <w:noProof/>
-        </w:rPr>
-        <w:drawing>
-          <wp:anchor distT="0" distB="0" distL="114300" distR="114300" simplePos="0" relativeHeight="251683840" behindDoc="0" locked="0" layoutInCell="1" allowOverlap="1" wp14:anchorId="57DCE601" wp14:editId="7B1AD9C5">
-            <wp:simplePos x="0" y="0"/>
-            <wp:positionH relativeFrom="column">
-              <wp:posOffset>-887270</wp:posOffset>
-            </wp:positionH>
-            <wp:positionV relativeFrom="paragraph">
-              <wp:posOffset>843192</wp:posOffset>
-            </wp:positionV>
-            <wp:extent cx="7548245" cy="1502410"/>
-            <wp:effectExtent l="0" t="0" r="0" b="2540"/>
-            <wp:wrapSquare wrapText="bothSides"/>
-            <wp:docPr id="11" name="Afbeelding 11"/>
-            <wp:cNvGraphicFramePr>
-              <a:graphicFrameLocks xmlns:a="http://schemas.openxmlformats.org/drawingml/2006/main" noChangeAspect="1"/>
-            </wp:cNvGraphicFramePr>
-            <a:graphic xmlns:a="http://schemas.openxmlformats.org/drawingml/2006/main">
-              <a:graphicData uri="http://schemas.openxmlformats.org/drawingml/2006/picture">
-                <pic:pic xmlns:pic="http://schemas.openxmlformats.org/drawingml/2006/picture">
-                  <pic:nvPicPr>
-                    <pic:cNvPr id="1" name=""/>
-                    <pic:cNvPicPr/>
-                  </pic:nvPicPr>
-                  <pic:blipFill>
-                    <a:blip r:embed="rId15">
-                      <a:extLst>
-                        <a:ext uri="{28A0092B-C50C-407E-A947-70E740481C1C}">
-                          <a14:useLocalDpi xmlns:a14="http://schemas.microsoft.com/office/drawing/2010/main" val="0"/>
-                        </a:ext>
-                      </a:extLst>
-                    </a:blip>
-                    <a:stretch>
-                      <a:fillRect/>
-                    </a:stretch>
-                  </pic:blipFill>
-                  <pic:spPr>
-                    <a:xfrm>
-                      <a:off x="0" y="0"/>
                       <a:ext cx="7548245" cy="1502410"/>
                     </a:xfrm>
                     <a:prstGeom prst="rect">
@@ -3168,49 +3253,6 @@
           </wp:anchor>
         </w:drawing>
       </w:r>
-    </w:p>
-    <w:p/>
-    <w:p>
-      <w:pPr>
-        <w:pStyle w:val="Bijschrift"/>
-      </w:pPr>
-      <w:r>
-        <w:t xml:space="preserve">Figuur </w:t>
-      </w:r>
-      <w:r>
-        <w:fldChar w:fldCharType="begin"/>
-      </w:r>
-      <w:r>
-        <w:instrText xml:space="preserve"> SEQ Figuur \* ARABIC </w:instrText>
-      </w:r>
-      <w:r>
-        <w:fldChar w:fldCharType="separate"/>
-      </w:r>
-      <w:r>
-        <w:rPr>
-          <w:noProof/>
-        </w:rPr>
-        <w:t>2</w:t>
-      </w:r>
-      <w:r>
-        <w:rPr>
-          <w:noProof/>
-        </w:rPr>
-        <w:fldChar w:fldCharType="end"/>
-      </w:r>
-      <w:r>
-        <w:t xml:space="preserve"> ProRail met RailView</w:t>
-      </w:r>
-    </w:p>
-    <w:p>
-      <w:pPr>
-        <w:pStyle w:val="Kop3"/>
-        <w:rPr>
-          <w:b/>
-          <w:bCs/>
-        </w:rPr>
-      </w:pPr>
-      <w:bookmarkStart w:id="9" w:name="_Toc87605426"/>
       <w:r>
         <w:t>Het process met RailView</w:t>
       </w:r>
@@ -3236,7 +3278,7 @@
     </w:p>
     <w:p>
       <w:pPr>
-        <w:pStyle w:val="Kop1"/>
+        <w:pStyle w:val="Heading1"/>
         <w:rPr>
           <w:b/>
           <w:bCs/>
@@ -3283,7 +3325,7 @@
     </w:p>
     <w:p>
       <w:pPr>
-        <w:pStyle w:val="Kop2"/>
+        <w:pStyle w:val="Heading2"/>
         <w:numPr>
           <w:ilvl w:val="0"/>
           <w:numId w:val="8"/>
@@ -3383,7 +3425,7 @@
     </w:p>
     <w:p>
       <w:pPr>
-        <w:pStyle w:val="Lijstalinea"/>
+        <w:pStyle w:val="ListParagraph"/>
         <w:numPr>
           <w:ilvl w:val="0"/>
           <w:numId w:val="9"/>
@@ -3418,16 +3460,16 @@
     </w:p>
     <w:p>
       <w:pPr>
-        <w:pStyle w:val="Lijstalinea"/>
-        <w:rPr>
-          <w:b/>
-          <w:bCs/>
-        </w:rPr>
-      </w:pPr>
-    </w:p>
-    <w:p>
-      <w:pPr>
-        <w:pStyle w:val="Lijstalinea"/>
+        <w:pStyle w:val="ListParagraph"/>
+        <w:rPr>
+          <w:b/>
+          <w:bCs/>
+        </w:rPr>
+      </w:pPr>
+    </w:p>
+    <w:p>
+      <w:pPr>
+        <w:pStyle w:val="ListParagraph"/>
         <w:numPr>
           <w:ilvl w:val="0"/>
           <w:numId w:val="9"/>
@@ -3456,16 +3498,16 @@
     </w:p>
     <w:p>
       <w:pPr>
-        <w:pStyle w:val="Lijstalinea"/>
-        <w:rPr>
-          <w:b/>
-          <w:bCs/>
-        </w:rPr>
-      </w:pPr>
-    </w:p>
-    <w:p>
-      <w:pPr>
-        <w:pStyle w:val="Lijstalinea"/>
+        <w:pStyle w:val="ListParagraph"/>
+        <w:rPr>
+          <w:b/>
+          <w:bCs/>
+        </w:rPr>
+      </w:pPr>
+    </w:p>
+    <w:p>
+      <w:pPr>
+        <w:pStyle w:val="ListParagraph"/>
         <w:numPr>
           <w:ilvl w:val="0"/>
           <w:numId w:val="9"/>
@@ -3485,13 +3527,13 @@
     </w:p>
     <w:p>
       <w:pPr>
-        <w:pStyle w:val="Lijstalinea"/>
+        <w:pStyle w:val="ListParagraph"/>
         <w:spacing w:line="276" w:lineRule="auto"/>
       </w:pPr>
     </w:p>
     <w:p>
       <w:pPr>
-        <w:pStyle w:val="Lijstalinea"/>
+        <w:pStyle w:val="ListParagraph"/>
         <w:numPr>
           <w:ilvl w:val="0"/>
           <w:numId w:val="9"/>
@@ -3517,13 +3559,13 @@
     </w:p>
     <w:p>
       <w:pPr>
-        <w:pStyle w:val="Lijstalinea"/>
+        <w:pStyle w:val="ListParagraph"/>
         <w:spacing w:line="276" w:lineRule="auto"/>
       </w:pPr>
     </w:p>
     <w:p>
       <w:pPr>
-        <w:pStyle w:val="Lijstalinea"/>
+        <w:pStyle w:val="ListParagraph"/>
         <w:numPr>
           <w:ilvl w:val="0"/>
           <w:numId w:val="9"/>
@@ -3618,7 +3660,7 @@
                     <pic:cNvPicPr/>
                   </pic:nvPicPr>
                   <pic:blipFill>
-                    <a:blip r:embed="rId16" cstate="print">
+                    <a:blip r:embed="rId15" cstate="print">
                       <a:extLst>
                         <a:ext uri="{28A0092B-C50C-407E-A947-70E740481C1C}">
                           <a14:useLocalDpi xmlns:a14="http://schemas.microsoft.com/office/drawing/2010/main" val="0"/>
@@ -3653,7 +3695,7 @@
     </w:p>
     <w:p>
       <w:pPr>
-        <w:pStyle w:val="Lijstalinea"/>
+        <w:pStyle w:val="ListParagraph"/>
         <w:rPr>
           <w:noProof/>
         </w:rPr>
@@ -3661,7 +3703,7 @@
     </w:p>
     <w:p>
       <w:pPr>
-        <w:pStyle w:val="Lijstalinea"/>
+        <w:pStyle w:val="ListParagraph"/>
         <w:rPr>
           <w:noProof/>
         </w:rPr>
@@ -3669,12 +3711,12 @@
     </w:p>
     <w:p>
       <w:pPr>
-        <w:pStyle w:val="Lijstalinea"/>
-      </w:pPr>
-    </w:p>
-    <w:p>
-      <w:pPr>
-        <w:pStyle w:val="Lijstalinea"/>
+        <w:pStyle w:val="ListParagraph"/>
+      </w:pPr>
+    </w:p>
+    <w:p>
+      <w:pPr>
+        <w:pStyle w:val="ListParagraph"/>
       </w:pPr>
     </w:p>
     <w:p>
@@ -3745,7 +3787,7 @@
                         <w:txbxContent>
                           <w:p>
                             <w:pPr>
-                              <w:pStyle w:val="Bijschrift"/>
+                              <w:pStyle w:val="Caption"/>
                               <w:rPr>
                                 <w:noProof/>
                               </w:rPr>
@@ -3849,7 +3891,7 @@
                     </pic:cNvPicPr>
                   </pic:nvPicPr>
                   <pic:blipFill rotWithShape="1">
-                    <a:blip r:embed="rId17">
+                    <a:blip r:embed="rId16">
                       <a:extLst>
                         <a:ext uri="{28A0092B-C50C-407E-A947-70E740481C1C}">
                           <a14:useLocalDpi xmlns:a14="http://schemas.microsoft.com/office/drawing/2010/main" val="0"/>
@@ -3932,7 +3974,7 @@
                         <w:txbxContent>
                           <w:p>
                             <w:pPr>
-                              <w:pStyle w:val="Bijschrift"/>
+                              <w:pStyle w:val="Caption"/>
                               <w:rPr>
                                 <w:noProof/>
                               </w:rPr>
@@ -4023,7 +4065,7 @@
                     </pic:cNvPicPr>
                   </pic:nvPicPr>
                   <pic:blipFill rotWithShape="1">
-                    <a:blip r:embed="rId18">
+                    <a:blip r:embed="rId17">
                       <a:extLst>
                         <a:ext uri="{28A0092B-C50C-407E-A947-70E740481C1C}">
                           <a14:useLocalDpi xmlns:a14="http://schemas.microsoft.com/office/drawing/2010/main" val="0"/>
@@ -4106,7 +4148,7 @@
                         <w:txbxContent>
                           <w:p>
                             <w:pPr>
-                              <w:pStyle w:val="Bijschrift"/>
+                              <w:pStyle w:val="Caption"/>
                               <w:rPr>
                                 <w:b/>
                                 <w:bCs/>
@@ -4180,7 +4222,7 @@
     </w:p>
     <w:p>
       <w:pPr>
-        <w:pStyle w:val="Kop2"/>
+        <w:pStyle w:val="Heading2"/>
         <w:numPr>
           <w:ilvl w:val="0"/>
           <w:numId w:val="8"/>
@@ -4273,7 +4315,7 @@
     </w:p>
     <w:p>
       <w:pPr>
-        <w:pStyle w:val="Lijstalinea"/>
+        <w:pStyle w:val="ListParagraph"/>
         <w:numPr>
           <w:ilvl w:val="0"/>
           <w:numId w:val="10"/>
@@ -4306,7 +4348,7 @@
     </w:p>
     <w:p>
       <w:pPr>
-        <w:pStyle w:val="Lijstalinea"/>
+        <w:pStyle w:val="ListParagraph"/>
         <w:spacing w:line="240" w:lineRule="auto"/>
         <w:rPr>
           <w:b/>
@@ -4316,7 +4358,7 @@
     </w:p>
     <w:p>
       <w:pPr>
-        <w:pStyle w:val="Lijstalinea"/>
+        <w:pStyle w:val="ListParagraph"/>
         <w:numPr>
           <w:ilvl w:val="0"/>
           <w:numId w:val="10"/>
@@ -4355,7 +4397,7 @@
     </w:p>
     <w:p>
       <w:pPr>
-        <w:pStyle w:val="Lijstalinea"/>
+        <w:pStyle w:val="ListParagraph"/>
         <w:spacing w:line="240" w:lineRule="auto"/>
         <w:rPr>
           <w:b/>
@@ -4365,7 +4407,7 @@
     </w:p>
     <w:p>
       <w:pPr>
-        <w:pStyle w:val="Lijstalinea"/>
+        <w:pStyle w:val="ListParagraph"/>
         <w:numPr>
           <w:ilvl w:val="0"/>
           <w:numId w:val="10"/>
@@ -4389,7 +4431,7 @@
     </w:p>
     <w:p>
       <w:pPr>
-        <w:pStyle w:val="Lijstalinea"/>
+        <w:pStyle w:val="ListParagraph"/>
         <w:spacing w:line="240" w:lineRule="auto"/>
         <w:rPr>
           <w:b/>
@@ -4399,7 +4441,7 @@
     </w:p>
     <w:p>
       <w:pPr>
-        <w:pStyle w:val="Lijstalinea"/>
+        <w:pStyle w:val="ListParagraph"/>
         <w:numPr>
           <w:ilvl w:val="0"/>
           <w:numId w:val="10"/>
@@ -4423,7 +4465,7 @@
     </w:p>
     <w:p>
       <w:pPr>
-        <w:pStyle w:val="Lijstalinea"/>
+        <w:pStyle w:val="ListParagraph"/>
         <w:spacing w:line="240" w:lineRule="auto"/>
         <w:rPr>
           <w:b/>
@@ -4433,7 +4475,7 @@
     </w:p>
     <w:p>
       <w:pPr>
-        <w:pStyle w:val="Lijstalinea"/>
+        <w:pStyle w:val="ListParagraph"/>
         <w:numPr>
           <w:ilvl w:val="0"/>
           <w:numId w:val="10"/>
@@ -4564,7 +4606,7 @@
                         <w:txbxContent>
                           <w:p>
                             <w:pPr>
-                              <w:pStyle w:val="Bijschrift"/>
+                              <w:pStyle w:val="Caption"/>
                               <w:rPr>
                                 <w:noProof/>
                               </w:rPr>
@@ -4695,7 +4737,7 @@
                     <pic:cNvPicPr/>
                   </pic:nvPicPr>
                   <pic:blipFill>
-                    <a:blip r:embed="rId19">
+                    <a:blip r:embed="rId18">
                       <a:extLst>
                         <a:ext uri="{28A0092B-C50C-407E-A947-70E740481C1C}">
                           <a14:useLocalDpi xmlns:a14="http://schemas.microsoft.com/office/drawing/2010/main" val="0"/>
@@ -4778,7 +4820,7 @@
                         <w:txbxContent>
                           <w:p>
                             <w:pPr>
-                              <w:pStyle w:val="Bijschrift"/>
+                              <w:pStyle w:val="Caption"/>
                               <w:rPr>
                                 <w:noProof/>
                               </w:rPr>
@@ -4861,7 +4903,7 @@
                     </pic:cNvPicPr>
                   </pic:nvPicPr>
                   <pic:blipFill>
-                    <a:blip r:embed="rId20">
+                    <a:blip r:embed="rId19">
                       <a:extLst>
                         <a:ext uri="{28A0092B-C50C-407E-A947-70E740481C1C}">
                           <a14:useLocalDpi xmlns:a14="http://schemas.microsoft.com/office/drawing/2010/main" val="0"/>
@@ -4949,7 +4991,7 @@
                         <w:txbxContent>
                           <w:p>
                             <w:pPr>
-                              <w:pStyle w:val="Bijschrift"/>
+                              <w:pStyle w:val="Caption"/>
                               <w:rPr>
                                 <w:noProof/>
                               </w:rPr>
@@ -5051,7 +5093,7 @@
                         <w:txbxContent>
                           <w:p>
                             <w:pPr>
-                              <w:pStyle w:val="Bijschrift"/>
+                              <w:pStyle w:val="Caption"/>
                             </w:pPr>
                             <w:r>
                               <w:t xml:space="preserve">Jaarlijkse spoorsuïcides pogingen </w:t>
@@ -5162,7 +5204,7 @@
                     <pic:cNvPicPr/>
                   </pic:nvPicPr>
                   <pic:blipFill>
-                    <a:blip r:embed="rId21">
+                    <a:blip r:embed="rId20">
                       <a:extLst>
                         <a:ext uri="{28A0092B-C50C-407E-A947-70E740481C1C}">
                           <a14:useLocalDpi xmlns:a14="http://schemas.microsoft.com/office/drawing/2010/main" val="0"/>
@@ -5222,7 +5264,7 @@
                     <pic:cNvPicPr/>
                   </pic:nvPicPr>
                   <pic:blipFill>
-                    <a:blip r:embed="rId22">
+                    <a:blip r:embed="rId21">
                       <a:extLst>
                         <a:ext uri="{28A0092B-C50C-407E-A947-70E740481C1C}">
                           <a14:useLocalDpi xmlns:a14="http://schemas.microsoft.com/office/drawing/2010/main" val="0"/>
@@ -5260,7 +5302,7 @@
     </w:p>
     <w:p>
       <w:pPr>
-        <w:pStyle w:val="Kop2"/>
+        <w:pStyle w:val="Heading2"/>
         <w:numPr>
           <w:ilvl w:val="0"/>
           <w:numId w:val="8"/>
@@ -5351,7 +5393,7 @@
     </w:p>
     <w:p>
       <w:pPr>
-        <w:pStyle w:val="Lijstalinea"/>
+        <w:pStyle w:val="ListParagraph"/>
         <w:numPr>
           <w:ilvl w:val="0"/>
           <w:numId w:val="12"/>
@@ -5378,7 +5420,7 @@
     </w:p>
     <w:p>
       <w:pPr>
-        <w:pStyle w:val="Lijstalinea"/>
+        <w:pStyle w:val="ListParagraph"/>
         <w:spacing w:after="0"/>
         <w:ind w:left="1428"/>
         <w:rPr>
@@ -5389,7 +5431,7 @@
     </w:p>
     <w:p>
       <w:pPr>
-        <w:pStyle w:val="Lijstalinea"/>
+        <w:pStyle w:val="ListParagraph"/>
         <w:numPr>
           <w:ilvl w:val="0"/>
           <w:numId w:val="12"/>
@@ -5409,14 +5451,14 @@
     </w:p>
     <w:p>
       <w:pPr>
-        <w:pStyle w:val="Lijstalinea"/>
+        <w:pStyle w:val="ListParagraph"/>
         <w:spacing w:after="0"/>
         <w:ind w:left="1428"/>
       </w:pPr>
     </w:p>
     <w:p>
       <w:pPr>
-        <w:pStyle w:val="Lijstalinea"/>
+        <w:pStyle w:val="ListParagraph"/>
         <w:numPr>
           <w:ilvl w:val="0"/>
           <w:numId w:val="12"/>
@@ -5449,7 +5491,7 @@
     </w:p>
     <w:p>
       <w:pPr>
-        <w:pStyle w:val="Lijstalinea"/>
+        <w:pStyle w:val="ListParagraph"/>
         <w:spacing w:after="0"/>
         <w:ind w:left="1428"/>
         <w:rPr>
@@ -5460,7 +5502,7 @@
     </w:p>
     <w:p>
       <w:pPr>
-        <w:pStyle w:val="Lijstalinea"/>
+        <w:pStyle w:val="ListParagraph"/>
         <w:numPr>
           <w:ilvl w:val="0"/>
           <w:numId w:val="12"/>
@@ -5484,7 +5526,7 @@
     </w:p>
     <w:p>
       <w:pPr>
-        <w:pStyle w:val="Lijstalinea"/>
+        <w:pStyle w:val="ListParagraph"/>
         <w:spacing w:after="0"/>
         <w:ind w:left="1428"/>
         <w:rPr>
@@ -5495,7 +5537,7 @@
     </w:p>
     <w:p>
       <w:pPr>
-        <w:pStyle w:val="Lijstalinea"/>
+        <w:pStyle w:val="ListParagraph"/>
         <w:numPr>
           <w:ilvl w:val="0"/>
           <w:numId w:val="12"/>
@@ -5567,23 +5609,23 @@
     </w:p>
     <w:p>
       <w:pPr>
-        <w:pStyle w:val="Lijstalinea"/>
-      </w:pPr>
-    </w:p>
-    <w:p>
-      <w:pPr>
-        <w:pStyle w:val="Lijstalinea"/>
-      </w:pPr>
-    </w:p>
-    <w:p>
-      <w:pPr>
-        <w:pStyle w:val="Lijstalinea"/>
+        <w:pStyle w:val="ListParagraph"/>
+      </w:pPr>
+    </w:p>
+    <w:p>
+      <w:pPr>
+        <w:pStyle w:val="ListParagraph"/>
+      </w:pPr>
+    </w:p>
+    <w:p>
+      <w:pPr>
+        <w:pStyle w:val="ListParagraph"/>
         <w:keepNext/>
       </w:pPr>
     </w:p>
     <w:p>
       <w:pPr>
-        <w:pStyle w:val="Bijschrift"/>
+        <w:pStyle w:val="Caption"/>
       </w:pPr>
       <w:r>
         <w:br w:type="column"/>
@@ -5617,7 +5659,7 @@
                     <pic:cNvPicPr/>
                   </pic:nvPicPr>
                   <pic:blipFill rotWithShape="1">
-                    <a:blip r:embed="rId23">
+                    <a:blip r:embed="rId22">
                       <a:extLst>
                         <a:ext uri="{28A0092B-C50C-407E-A947-70E740481C1C}">
                           <a14:useLocalDpi xmlns:a14="http://schemas.microsoft.com/office/drawing/2010/main" val="0"/>
@@ -5705,7 +5747,7 @@
                         <w:txbxContent>
                           <w:p>
                             <w:pPr>
-                              <w:pStyle w:val="Bijschrift"/>
+                              <w:pStyle w:val="Caption"/>
                               <w:rPr>
                                 <w:i w:val="0"/>
                                 <w:iCs w:val="0"/>
@@ -5748,16 +5790,12 @@
           </mc:Choice>
           <mc:Fallback>
             <w:pict>
-              <v:shapetype w14:anchorId="48F16513" id="_x0000_t202" coordsize="21600,21600" o:spt="202" path="m,l,21600r21600,l21600,xe">
-                <v:stroke joinstyle="miter"/>
-                <v:path gradientshapeok="t" o:connecttype="rect"/>
-              </v:shapetype>
-              <v:shape id="Text Box 26" o:spid="_x0000_s1034" type="#_x0000_t202" style="position:absolute;margin-left:0;margin-top:438.65pt;width:457.35pt;height:21.05pt;z-index:251720704;visibility:visible;mso-wrap-style:square;mso-width-percent:0;mso-height-percent:0;mso-wrap-distance-left:9pt;mso-wrap-distance-top:0;mso-wrap-distance-right:9pt;mso-wrap-distance-bottom:0;mso-position-horizontal:left;mso-position-horizontal-relative:margin;mso-position-vertical:absolute;mso-position-vertical-relative:text;mso-width-percent:0;mso-height-percent:0;mso-width-relative:margin;mso-height-relative:margin;v-text-anchor:top" o:gfxdata="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" stroked="f">
+              <v:shape w14:anchorId="48F16513" id="Text Box 26" o:spid="_x0000_s1034" type="#_x0000_t202" style="position:absolute;margin-left:0;margin-top:438.65pt;width:457.35pt;height:21.05pt;z-index:251720704;visibility:visible;mso-wrap-style:square;mso-width-percent:0;mso-height-percent:0;mso-wrap-distance-left:9pt;mso-wrap-distance-top:0;mso-wrap-distance-right:9pt;mso-wrap-distance-bottom:0;mso-position-horizontal:left;mso-position-horizontal-relative:margin;mso-position-vertical:absolute;mso-position-vertical-relative:text;mso-width-percent:0;mso-height-percent:0;mso-width-relative:margin;mso-height-relative:margin;v-text-anchor:top" o:gfxdata="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" stroked="f">
                 <v:textbox inset="0,0,0,0">
                   <w:txbxContent>
                     <w:p>
                       <w:pPr>
-                        <w:pStyle w:val="Bijschrift"/>
+                        <w:pStyle w:val="Caption"/>
                         <w:rPr>
                           <w:i w:val="0"/>
                           <w:iCs w:val="0"/>
@@ -5829,7 +5867,7 @@
                         <w:txbxContent>
                           <w:p>
                             <w:pPr>
-                              <w:pStyle w:val="Bijschrift"/>
+                              <w:pStyle w:val="Caption"/>
                               <w:rPr>
                                 <w:noProof/>
                               </w:rPr>
@@ -5968,7 +6006,7 @@
                     </pic:cNvPicPr>
                   </pic:nvPicPr>
                   <pic:blipFill>
-                    <a:blip r:embed="rId24" cstate="print">
+                    <a:blip r:embed="rId23" cstate="print">
                       <a:extLst>
                         <a:ext uri="{28A0092B-C50C-407E-A947-70E740481C1C}">
                           <a14:useLocalDpi xmlns:a14="http://schemas.microsoft.com/office/drawing/2010/main" val="0"/>
@@ -6048,7 +6086,7 @@
                         <w:txbxContent>
                           <w:p>
                             <w:pPr>
-                              <w:pStyle w:val="Bijschrift"/>
+                              <w:pStyle w:val="Caption"/>
                               <w:rPr>
                                 <w:noProof/>
                               </w:rPr>
@@ -6161,16 +6199,29 @@
                         <w:txbxContent>
                           <w:p>
                             <w:pPr>
-                              <w:pStyle w:val="Bijschrift"/>
+                              <w:pStyle w:val="Caption"/>
                               <w:rPr>
                                 <w:b/>
                                 <w:bCs/>
+                                <w:color w:val="FF0000"/>
                                 <w:sz w:val="28"/>
                                 <w:szCs w:val="28"/>
                               </w:rPr>
                             </w:pPr>
                             <w:r>
                               <w:t xml:space="preserve">Hier kan je de getroffen trajecten zien waarbij de meeste aanrijdingen/ongeluken plaatsvinden uitgedrukt in minuten als totale duur. Het is niet duidelijk om de precieze locatie te traceren waar de aanrijding/ongelukken gebeuren. Hiervoor is meer onderzoek nodig, want er is hiervan geen data te vinden. We raden aan om ons systeem te implementeren want hiermee zouden we veel hotspots van getroffen trajecten kunnen achterhalen. </w:t>
+                            </w:r>
+                            <w:r>
+                              <w:rPr>
+                                <w:color w:val="FF0000"/>
+                              </w:rPr>
+                              <w:t>Eventueel periode specificeren, duur omzetten naar dagen/</w:t>
+                            </w:r>
+                            <w:r>
+                              <w:rPr>
+                                <w:color w:val="FF0000"/>
+                              </w:rPr>
+                              <w:t>uur</w:t>
                             </w:r>
                           </w:p>
                         </w:txbxContent>
@@ -6201,12 +6252,25 @@
                         <w:rPr>
                           <w:b/>
                           <w:bCs/>
+                          <w:color w:val="FF0000"/>
                           <w:sz w:val="28"/>
                           <w:szCs w:val="28"/>
                         </w:rPr>
                       </w:pPr>
                       <w:r>
                         <w:t xml:space="preserve">Hier kan je de getroffen trajecten zien waarbij de meeste aanrijdingen/ongeluken plaatsvinden uitgedrukt in minuten als totale duur. Het is niet duidelijk om de precieze locatie te traceren waar de aanrijding/ongelukken gebeuren. Hiervoor is meer onderzoek nodig, want er is hiervan geen data te vinden. We raden aan om ons systeem te implementeren want hiermee zouden we veel hotspots van getroffen trajecten kunnen achterhalen. </w:t>
+                      </w:r>
+                      <w:r>
+                        <w:rPr>
+                          <w:color w:val="FF0000"/>
+                        </w:rPr>
+                        <w:t>Eventueel periode specificeren, duur omzetten naar dagen/</w:t>
+                      </w:r>
+                      <w:r>
+                        <w:rPr>
+                          <w:color w:val="FF0000"/>
+                        </w:rPr>
+                        <w:t>uur</w:t>
                       </w:r>
                     </w:p>
                   </w:txbxContent>
@@ -6249,7 +6313,7 @@
                     <pic:cNvPicPr/>
                   </pic:nvPicPr>
                   <pic:blipFill>
-                    <a:blip r:embed="rId25">
+                    <a:blip r:embed="rId24">
                       <a:extLst>
                         <a:ext uri="{28A0092B-C50C-407E-A947-70E740481C1C}">
                           <a14:useLocalDpi xmlns:a14="http://schemas.microsoft.com/office/drawing/2010/main" val="0"/>
@@ -6298,7 +6362,7 @@
     </w:p>
     <w:p>
       <w:pPr>
-        <w:pStyle w:val="Kop2"/>
+        <w:pStyle w:val="Heading2"/>
         <w:numPr>
           <w:ilvl w:val="0"/>
           <w:numId w:val="8"/>
@@ -6380,7 +6444,7 @@
     </w:p>
     <w:p>
       <w:pPr>
-        <w:pStyle w:val="Lijstalinea"/>
+        <w:pStyle w:val="ListParagraph"/>
         <w:numPr>
           <w:ilvl w:val="0"/>
           <w:numId w:val="13"/>
@@ -6414,7 +6478,7 @@
     </w:p>
     <w:p>
       <w:pPr>
-        <w:pStyle w:val="Lijstalinea"/>
+        <w:pStyle w:val="ListParagraph"/>
         <w:numPr>
           <w:ilvl w:val="0"/>
           <w:numId w:val="13"/>
@@ -6443,13 +6507,13 @@
     </w:p>
     <w:p>
       <w:pPr>
-        <w:pStyle w:val="Lijstalinea"/>
+        <w:pStyle w:val="ListParagraph"/>
         <w:spacing w:after="0"/>
       </w:pPr>
     </w:p>
     <w:p>
       <w:pPr>
-        <w:pStyle w:val="Lijstalinea"/>
+        <w:pStyle w:val="ListParagraph"/>
         <w:numPr>
           <w:ilvl w:val="0"/>
           <w:numId w:val="13"/>
@@ -6473,7 +6537,7 @@
     </w:p>
     <w:p>
       <w:pPr>
-        <w:pStyle w:val="Lijstalinea"/>
+        <w:pStyle w:val="ListParagraph"/>
         <w:spacing w:after="0"/>
         <w:rPr>
           <w:b/>
@@ -6483,7 +6547,7 @@
     </w:p>
     <w:p>
       <w:pPr>
-        <w:pStyle w:val="Lijstalinea"/>
+        <w:pStyle w:val="ListParagraph"/>
         <w:numPr>
           <w:ilvl w:val="0"/>
           <w:numId w:val="13"/>
@@ -6503,13 +6567,13 @@
     </w:p>
     <w:p>
       <w:pPr>
-        <w:pStyle w:val="Lijstalinea"/>
+        <w:pStyle w:val="ListParagraph"/>
         <w:spacing w:after="0"/>
       </w:pPr>
     </w:p>
     <w:p>
       <w:pPr>
-        <w:pStyle w:val="Lijstalinea"/>
+        <w:pStyle w:val="ListParagraph"/>
         <w:numPr>
           <w:ilvl w:val="0"/>
           <w:numId w:val="13"/>
@@ -6580,16 +6644,16 @@
     </w:p>
     <w:p>
       <w:pPr>
-        <w:pStyle w:val="Lijstalinea"/>
-        <w:rPr>
-          <w:b/>
-          <w:bCs/>
-        </w:rPr>
-      </w:pPr>
-    </w:p>
-    <w:p>
-      <w:pPr>
-        <w:pStyle w:val="Lijstalinea"/>
+        <w:pStyle w:val="ListParagraph"/>
+        <w:rPr>
+          <w:b/>
+          <w:bCs/>
+        </w:rPr>
+      </w:pPr>
+    </w:p>
+    <w:p>
+      <w:pPr>
+        <w:pStyle w:val="ListParagraph"/>
         <w:rPr>
           <w:b/>
           <w:bCs/>
@@ -6603,47 +6667,47 @@
     </w:p>
     <w:p>
       <w:pPr>
-        <w:pStyle w:val="Bijschrift"/>
-      </w:pPr>
-    </w:p>
-    <w:p>
-      <w:pPr>
-        <w:pStyle w:val="Bijschrift"/>
-      </w:pPr>
-    </w:p>
-    <w:p>
-      <w:pPr>
-        <w:pStyle w:val="Bijschrift"/>
-      </w:pPr>
-    </w:p>
-    <w:p>
-      <w:pPr>
-        <w:pStyle w:val="Bijschrift"/>
-      </w:pPr>
-    </w:p>
-    <w:p>
-      <w:pPr>
-        <w:pStyle w:val="Bijschrift"/>
-      </w:pPr>
-    </w:p>
-    <w:p>
-      <w:pPr>
-        <w:pStyle w:val="Bijschrift"/>
-      </w:pPr>
-    </w:p>
-    <w:p>
-      <w:pPr>
-        <w:pStyle w:val="Bijschrift"/>
-      </w:pPr>
-    </w:p>
-    <w:p>
-      <w:pPr>
-        <w:pStyle w:val="Bijschrift"/>
-      </w:pPr>
-    </w:p>
-    <w:p>
-      <w:pPr>
-        <w:pStyle w:val="Bijschrift"/>
+        <w:pStyle w:val="Caption"/>
+      </w:pPr>
+    </w:p>
+    <w:p>
+      <w:pPr>
+        <w:pStyle w:val="Caption"/>
+      </w:pPr>
+    </w:p>
+    <w:p>
+      <w:pPr>
+        <w:pStyle w:val="Caption"/>
+      </w:pPr>
+    </w:p>
+    <w:p>
+      <w:pPr>
+        <w:pStyle w:val="Caption"/>
+      </w:pPr>
+    </w:p>
+    <w:p>
+      <w:pPr>
+        <w:pStyle w:val="Caption"/>
+      </w:pPr>
+    </w:p>
+    <w:p>
+      <w:pPr>
+        <w:pStyle w:val="Caption"/>
+      </w:pPr>
+    </w:p>
+    <w:p>
+      <w:pPr>
+        <w:pStyle w:val="Caption"/>
+      </w:pPr>
+    </w:p>
+    <w:p>
+      <w:pPr>
+        <w:pStyle w:val="Caption"/>
+      </w:pPr>
+    </w:p>
+    <w:p>
+      <w:pPr>
+        <w:pStyle w:val="Caption"/>
       </w:pPr>
     </w:p>
     <w:p/>
@@ -6700,7 +6764,7 @@
                         <w:txbxContent>
                           <w:p>
                             <w:pPr>
-                              <w:pStyle w:val="Bijschrift"/>
+                              <w:pStyle w:val="Caption"/>
                             </w:pPr>
                             <w:r>
                               <w:t xml:space="preserve">Hier zie je de grafiek van het aantal storingen die gemeld worden per jaar en daarvan ook het aantal aanrijdingen of object op het spoor. van 2011 tot 2019 zijn het aantal storingen </w:t>
@@ -6735,7 +6799,7 @@
                           </w:p>
                           <w:p>
                             <w:pPr>
-                              <w:pStyle w:val="Bijschrift"/>
+                              <w:pStyle w:val="Caption"/>
                             </w:pPr>
                             <w:r>
                               <w:t>Je kan ook zien dat de st</w:t>
@@ -6761,7 +6825,7 @@
                           </w:p>
                           <w:p>
                             <w:pPr>
-                              <w:pStyle w:val="Bijschrift"/>
+                              <w:pStyle w:val="Caption"/>
                               <w:rPr>
                                 <w:noProof/>
                               </w:rPr>
@@ -6794,7 +6858,7 @@
                   <w:txbxContent>
                     <w:p>
                       <w:pPr>
-                        <w:pStyle w:val="Bijschrift"/>
+                        <w:pStyle w:val="Caption"/>
                       </w:pPr>
                       <w:r>
                         <w:t xml:space="preserve">Hier zie je de grafiek van het aantal storingen die gemeld worden per jaar en daarvan ook het aantal aanrijdingen of object op het spoor. van 2011 tot 2019 zijn het aantal storingen </w:t>
@@ -6829,7 +6893,7 @@
                     </w:p>
                     <w:p>
                       <w:pPr>
-                        <w:pStyle w:val="Bijschrift"/>
+                        <w:pStyle w:val="Caption"/>
                       </w:pPr>
                       <w:r>
                         <w:t>Je kan ook zien dat de st</w:t>
@@ -6855,7 +6919,7 @@
                     </w:p>
                     <w:p>
                       <w:pPr>
-                        <w:pStyle w:val="Bijschrift"/>
+                        <w:pStyle w:val="Caption"/>
                         <w:rPr>
                           <w:noProof/>
                         </w:rPr>
@@ -6912,7 +6976,7 @@
                         <w:txbxContent>
                           <w:p>
                             <w:pPr>
-                              <w:pStyle w:val="Bijschrift"/>
+                              <w:pStyle w:val="Caption"/>
                             </w:pPr>
                             <w:r>
                               <w:t>We hebben officïele data van de website: “Rijdendetreinen” gebruikt om de volgende grafiek te maken. Hierbij hebben we het gesorteerd specifieke categorieëen dat valt onder aanrijding/ongeluk, of gevaar langs het spoor. Je kan zien dat de duratie van de geselecteerde storingen jaarlijks wel oplopen. We willen dit verminderen door het implementeren van ons systeem “RailView”.</w:t>
@@ -6999,7 +7063,7 @@
                     <pic:cNvPicPr/>
                   </pic:nvPicPr>
                   <pic:blipFill>
-                    <a:blip r:embed="rId26">
+                    <a:blip r:embed="rId25">
                       <a:extLst>
                         <a:ext uri="{28A0092B-C50C-407E-A947-70E740481C1C}">
                           <a14:useLocalDpi xmlns:a14="http://schemas.microsoft.com/office/drawing/2010/main" val="0"/>
@@ -7067,7 +7131,7 @@
                     <pic:cNvPicPr/>
                   </pic:nvPicPr>
                   <pic:blipFill>
-                    <a:blip r:embed="rId27">
+                    <a:blip r:embed="rId26">
                       <a:extLst>
                         <a:ext uri="{28A0092B-C50C-407E-A947-70E740481C1C}">
                           <a14:useLocalDpi xmlns:a14="http://schemas.microsoft.com/office/drawing/2010/main" val="0"/>
@@ -7105,7 +7169,7 @@
     </w:p>
     <w:p>
       <w:pPr>
-        <w:pStyle w:val="Kop2"/>
+        <w:pStyle w:val="Heading2"/>
         <w:numPr>
           <w:ilvl w:val="0"/>
           <w:numId w:val="8"/>
@@ -7182,7 +7246,7 @@
     </w:p>
     <w:p>
       <w:pPr>
-        <w:pStyle w:val="Lijstalinea"/>
+        <w:pStyle w:val="ListParagraph"/>
         <w:numPr>
           <w:ilvl w:val="0"/>
           <w:numId w:val="14"/>
@@ -7202,13 +7266,13 @@
     </w:p>
     <w:p>
       <w:pPr>
-        <w:pStyle w:val="Lijstalinea"/>
+        <w:pStyle w:val="ListParagraph"/>
         <w:spacing w:after="0"/>
       </w:pPr>
     </w:p>
     <w:p>
       <w:pPr>
-        <w:pStyle w:val="Lijstalinea"/>
+        <w:pStyle w:val="ListParagraph"/>
         <w:numPr>
           <w:ilvl w:val="0"/>
           <w:numId w:val="14"/>
@@ -7231,13 +7295,13 @@
     </w:p>
     <w:p>
       <w:pPr>
-        <w:pStyle w:val="Lijstalinea"/>
+        <w:pStyle w:val="ListParagraph"/>
         <w:spacing w:after="0"/>
       </w:pPr>
     </w:p>
     <w:p>
       <w:pPr>
-        <w:pStyle w:val="Lijstalinea"/>
+        <w:pStyle w:val="ListParagraph"/>
         <w:numPr>
           <w:ilvl w:val="0"/>
           <w:numId w:val="14"/>
@@ -7270,7 +7334,7 @@
     </w:p>
     <w:p>
       <w:pPr>
-        <w:pStyle w:val="Lijstalinea"/>
+        <w:pStyle w:val="ListParagraph"/>
         <w:spacing w:after="0"/>
         <w:rPr>
           <w:b/>
@@ -7280,7 +7344,7 @@
     </w:p>
     <w:p>
       <w:pPr>
-        <w:pStyle w:val="Lijstalinea"/>
+        <w:pStyle w:val="ListParagraph"/>
         <w:numPr>
           <w:ilvl w:val="0"/>
           <w:numId w:val="14"/>
@@ -7304,7 +7368,7 @@
     </w:p>
     <w:p>
       <w:pPr>
-        <w:pStyle w:val="Lijstalinea"/>
+        <w:pStyle w:val="ListParagraph"/>
         <w:spacing w:after="0"/>
         <w:rPr>
           <w:b/>
@@ -7314,7 +7378,7 @@
     </w:p>
     <w:p>
       <w:pPr>
-        <w:pStyle w:val="Lijstalinea"/>
+        <w:pStyle w:val="ListParagraph"/>
         <w:numPr>
           <w:ilvl w:val="0"/>
           <w:numId w:val="14"/>
@@ -7442,7 +7506,7 @@
                         <w:txbxContent>
                           <w:p>
                             <w:pPr>
-                              <w:pStyle w:val="Bijschrift"/>
+                              <w:pStyle w:val="Caption"/>
                               <w:rPr>
                                 <w:b/>
                                 <w:bCs/>
@@ -7458,7 +7522,7 @@
                           </w:p>
                           <w:p>
                             <w:pPr>
-                              <w:pStyle w:val="Bijschrift"/>
+                              <w:pStyle w:val="Caption"/>
                             </w:pPr>
                             <w:r>
                               <w:t xml:space="preserve">Jaarlijkse kosten van verschillende taken die nodig zijn als er een spoor suïcide is voorkomen. Vanaf 2016 zijn de kosten van spoor suïcides boven het gemiddelde gekomen en dat hopen wij te verminderen m.b.v. on systeem “RailView”. </w:t>
@@ -7509,7 +7573,7 @@
                   <w:txbxContent>
                     <w:p>
                       <w:pPr>
-                        <w:pStyle w:val="Bijschrift"/>
+                        <w:pStyle w:val="Caption"/>
                         <w:rPr>
                           <w:b/>
                           <w:bCs/>
@@ -7525,7 +7589,7 @@
                     </w:p>
                     <w:p>
                       <w:pPr>
-                        <w:pStyle w:val="Bijschrift"/>
+                        <w:pStyle w:val="Caption"/>
                       </w:pPr>
                       <w:r>
                         <w:t xml:space="preserve">Jaarlijkse kosten van verschillende taken die nodig zijn als er een spoor suïcide is voorkomen. Vanaf 2016 zijn de kosten van spoor suïcides boven het gemiddelde gekomen en dat hopen wij te verminderen m.b.v. on systeem “RailView”. </w:t>
@@ -7595,7 +7659,7 @@
                     </pic:cNvPicPr>
                   </pic:nvPicPr>
                   <pic:blipFill>
-                    <a:blip r:embed="rId28">
+                    <a:blip r:embed="rId27">
                       <a:extLst>
                         <a:ext uri="{28A0092B-C50C-407E-A947-70E740481C1C}">
                           <a14:useLocalDpi xmlns:a14="http://schemas.microsoft.com/office/drawing/2010/main" val="0"/>
@@ -7628,8 +7692,8 @@
       </w:r>
     </w:p>
     <w:sectPr>
-      <w:headerReference w:type="default" r:id="rId29"/>
-      <w:footerReference w:type="default" r:id="rId30"/>
+      <w:headerReference w:type="default" r:id="rId28"/>
+      <w:footerReference w:type="default" r:id="rId29"/>
       <w:pgSz w:w="11906" w:h="16838"/>
       <w:pgMar w:top="1417" w:right="1417" w:bottom="1417" w:left="1417" w:header="708" w:footer="708" w:gutter="0"/>
       <w:cols w:space="708"/>
@@ -7678,7 +7742,7 @@
     <w:sdtContent>
       <w:p>
         <w:pPr>
-          <w:pStyle w:val="Voettekst"/>
+          <w:pStyle w:val="Footer"/>
         </w:pPr>
         <w:r>
           <w:fldChar w:fldCharType="begin"/>
@@ -7706,7 +7770,7 @@
   </w:sdt>
   <w:p>
     <w:pPr>
-      <w:pStyle w:val="Voettekst"/>
+      <w:pStyle w:val="Footer"/>
     </w:pPr>
   </w:p>
 </w:ftr>
@@ -7741,7 +7805,7 @@
 <w:hdr xmlns:wpc="http://schemas.microsoft.com/office/word/2010/wordprocessingCanvas" xmlns:cx="http://schemas.microsoft.com/office/drawing/2014/chartex" xmlns:cx1="http://schemas.microsoft.com/office/drawing/2015/9/8/chartex" xmlns:cx2="http://schemas.microsoft.com/office/drawing/2015/10/21/chartex" xmlns:cx3="http://schemas.microsoft.com/office/drawing/2016/5/9/chartex" xmlns:cx4="http://schemas.microsoft.com/office/drawing/2016/5/10/chartex" xmlns:cx5="http://schemas.microsoft.com/office/drawing/2016/5/11/chartex" xmlns:cx6="http://schemas.microsoft.com/office/drawing/2016/5/12/chartex" xmlns:cx7="http://schemas.microsoft.com/office/drawing/2016/5/13/chartex" xmlns:cx8="http://schemas.microsoft.com/office/drawing/2016/5/14/chartex" xmlns:mc="http://schemas.openxmlformats.org/markup-compatibility/2006" xmlns:aink="http://schemas.microsoft.com/office/drawing/2016/ink" xmlns:am3d="http://schemas.microsoft.com/office/drawing/2017/model3d" xmlns:o="urn:schemas-microsoft-com:office:office" xmlns:r="http://schemas.openxmlformats.org/officeDocument/2006/relationships" xmlns:m="http://schemas.openxmlformats.org/officeDocument/2006/math" xmlns:v="urn:schemas-microsoft-com:vml" xmlns:wp14="http://schemas.microsoft.com/office/word/2010/wordprocessingDrawing" xmlns:wp="http://schemas.openxmlformats.org/drawingml/2006/wordprocessingDrawing" xmlns:w10="urn:schemas-microsoft-com:office:word" xmlns:w="http://schemas.openxmlformats.org/wordprocessingml/2006/main" xmlns:w14="http://schemas.microsoft.com/office/word/2010/wordml" xmlns:w15="http://schemas.microsoft.com/office/word/2012/wordml" xmlns:w16cex="http://schemas.microsoft.com/office/word/2018/wordml/cex" xmlns:w16cid="http://schemas.microsoft.com/office/word/2016/wordml/cid" xmlns:w16="http://schemas.microsoft.com/office/word/2018/wordml" xmlns:w16sdtdh="http://schemas.microsoft.com/office/word/2020/wordml/sdtdatahash" xmlns:w16se="http://schemas.microsoft.com/office/word/2015/wordml/symex" xmlns:wpg="http://schemas.microsoft.com/office/word/2010/wordprocessingGroup" xmlns:wpi="http://schemas.microsoft.com/office/word/2010/wordprocessingInk" xmlns:wne="http://schemas.microsoft.com/office/word/2006/wordml" xmlns:wps="http://schemas.microsoft.com/office/word/2010/wordprocessingShape" mc:Ignorable="w14 w15 w16se w16cid w16 w16cex w16sdtdh wp14">
   <w:p>
     <w:pPr>
-      <w:pStyle w:val="Koptekst"/>
+      <w:pStyle w:val="Header"/>
     </w:pPr>
     <w:r>
       <w:tab/>
@@ -9744,16 +9808,16 @@
     <w:lsdException w:name="Unresolved Mention" w:semiHidden="1" w:unhideWhenUsed="1"/>
     <w:lsdException w:name="Smart Link" w:semiHidden="1" w:unhideWhenUsed="1"/>
   </w:latentStyles>
-  <w:style w:type="paragraph" w:default="1" w:styleId="Standaard">
+  <w:style w:type="paragraph" w:default="1" w:styleId="Normal">
     <w:name w:val="Normal"/>
     <w:qFormat/>
     <w:rsid w:val="00FD7E85"/>
   </w:style>
-  <w:style w:type="paragraph" w:styleId="Kop1">
+  <w:style w:type="paragraph" w:styleId="Heading1">
     <w:name w:val="heading 1"/>
-    <w:basedOn w:val="Standaard"/>
-    <w:next w:val="Standaard"/>
-    <w:link w:val="Kop1Char"/>
+    <w:basedOn w:val="Normal"/>
+    <w:next w:val="Normal"/>
+    <w:link w:val="Heading1Char"/>
     <w:uiPriority w:val="9"/>
     <w:qFormat/>
     <w:rsid w:val="00EC1CDF"/>
@@ -9770,11 +9834,11 @@
       <w:szCs w:val="32"/>
     </w:rPr>
   </w:style>
-  <w:style w:type="paragraph" w:styleId="Kop2">
+  <w:style w:type="paragraph" w:styleId="Heading2">
     <w:name w:val="heading 2"/>
-    <w:basedOn w:val="Standaard"/>
-    <w:next w:val="Standaard"/>
-    <w:link w:val="Kop2Char"/>
+    <w:basedOn w:val="Normal"/>
+    <w:next w:val="Normal"/>
+    <w:link w:val="Heading2Char"/>
     <w:uiPriority w:val="9"/>
     <w:unhideWhenUsed/>
     <w:qFormat/>
@@ -9792,11 +9856,11 @@
       <w:szCs w:val="26"/>
     </w:rPr>
   </w:style>
-  <w:style w:type="paragraph" w:styleId="Kop3">
+  <w:style w:type="paragraph" w:styleId="Heading3">
     <w:name w:val="heading 3"/>
-    <w:basedOn w:val="Standaard"/>
-    <w:next w:val="Standaard"/>
-    <w:link w:val="Kop3Char"/>
+    <w:basedOn w:val="Normal"/>
+    <w:next w:val="Normal"/>
+    <w:link w:val="Heading3Char"/>
     <w:uiPriority w:val="9"/>
     <w:unhideWhenUsed/>
     <w:qFormat/>
@@ -9814,13 +9878,12 @@
       <w:szCs w:val="24"/>
     </w:rPr>
   </w:style>
-  <w:style w:type="character" w:default="1" w:styleId="Standaardalinea-lettertype">
+  <w:style w:type="character" w:default="1" w:styleId="DefaultParagraphFont">
     <w:name w:val="Default Paragraph Font"/>
     <w:uiPriority w:val="1"/>
-    <w:semiHidden/>
     <w:unhideWhenUsed/>
   </w:style>
-  <w:style w:type="table" w:default="1" w:styleId="Standaardtabel">
+  <w:style w:type="table" w:default="1" w:styleId="TableNormal">
     <w:name w:val="Normal Table"/>
     <w:uiPriority w:val="99"/>
     <w:semiHidden/>
@@ -9835,15 +9898,15 @@
       </w:tblCellMar>
     </w:tblPr>
   </w:style>
-  <w:style w:type="numbering" w:default="1" w:styleId="Geenlijst">
+  <w:style w:type="numbering" w:default="1" w:styleId="NoList">
     <w:name w:val="No List"/>
     <w:uiPriority w:val="99"/>
     <w:semiHidden/>
     <w:unhideWhenUsed/>
   </w:style>
-  <w:style w:type="paragraph" w:styleId="Lijstalinea">
+  <w:style w:type="paragraph" w:styleId="ListParagraph">
     <w:name w:val="List Paragraph"/>
-    <w:basedOn w:val="Standaard"/>
+    <w:basedOn w:val="Normal"/>
     <w:uiPriority w:val="34"/>
     <w:qFormat/>
     <w:rsid w:val="00FD7E85"/>
@@ -9852,10 +9915,10 @@
       <w:contextualSpacing/>
     </w:pPr>
   </w:style>
-  <w:style w:type="paragraph" w:styleId="Koptekst">
+  <w:style w:type="paragraph" w:styleId="Header">
     <w:name w:val="header"/>
-    <w:basedOn w:val="Standaard"/>
-    <w:link w:val="KoptekstChar"/>
+    <w:basedOn w:val="Normal"/>
+    <w:link w:val="HeaderChar"/>
     <w:uiPriority w:val="99"/>
     <w:unhideWhenUsed/>
     <w:rsid w:val="00FD7E85"/>
@@ -9867,17 +9930,17 @@
       <w:spacing w:after="0" w:line="240" w:lineRule="auto"/>
     </w:pPr>
   </w:style>
-  <w:style w:type="character" w:customStyle="1" w:styleId="KoptekstChar">
-    <w:name w:val="Koptekst Char"/>
-    <w:basedOn w:val="Standaardalinea-lettertype"/>
-    <w:link w:val="Koptekst"/>
+  <w:style w:type="character" w:customStyle="1" w:styleId="HeaderChar">
+    <w:name w:val="Header Char"/>
+    <w:basedOn w:val="DefaultParagraphFont"/>
+    <w:link w:val="Header"/>
     <w:uiPriority w:val="99"/>
     <w:rsid w:val="00FD7E85"/>
   </w:style>
-  <w:style w:type="paragraph" w:styleId="Voettekst">
+  <w:style w:type="paragraph" w:styleId="Footer">
     <w:name w:val="footer"/>
-    <w:basedOn w:val="Standaard"/>
-    <w:link w:val="VoettekstChar"/>
+    <w:basedOn w:val="Normal"/>
+    <w:link w:val="FooterChar"/>
     <w:uiPriority w:val="99"/>
     <w:unhideWhenUsed/>
     <w:rsid w:val="00FD7E85"/>
@@ -9889,17 +9952,17 @@
       <w:spacing w:after="0" w:line="240" w:lineRule="auto"/>
     </w:pPr>
   </w:style>
-  <w:style w:type="character" w:customStyle="1" w:styleId="VoettekstChar">
-    <w:name w:val="Voettekst Char"/>
-    <w:basedOn w:val="Standaardalinea-lettertype"/>
-    <w:link w:val="Voettekst"/>
+  <w:style w:type="character" w:customStyle="1" w:styleId="FooterChar">
+    <w:name w:val="Footer Char"/>
+    <w:basedOn w:val="DefaultParagraphFont"/>
+    <w:link w:val="Footer"/>
     <w:uiPriority w:val="99"/>
     <w:rsid w:val="00FD7E85"/>
   </w:style>
-  <w:style w:type="paragraph" w:styleId="Bijschrift">
+  <w:style w:type="paragraph" w:styleId="Caption">
     <w:name w:val="caption"/>
-    <w:basedOn w:val="Standaard"/>
-    <w:next w:val="Standaard"/>
+    <w:basedOn w:val="Normal"/>
+    <w:next w:val="Normal"/>
     <w:uiPriority w:val="35"/>
     <w:unhideWhenUsed/>
     <w:qFormat/>
@@ -9915,10 +9978,10 @@
       <w:szCs w:val="18"/>
     </w:rPr>
   </w:style>
-  <w:style w:type="character" w:customStyle="1" w:styleId="Kop2Char">
-    <w:name w:val="Kop 2 Char"/>
-    <w:basedOn w:val="Standaardalinea-lettertype"/>
-    <w:link w:val="Kop2"/>
+  <w:style w:type="character" w:customStyle="1" w:styleId="Heading2Char">
+    <w:name w:val="Heading 2 Char"/>
+    <w:basedOn w:val="DefaultParagraphFont"/>
+    <w:link w:val="Heading2"/>
     <w:uiPriority w:val="9"/>
     <w:rsid w:val="00EC1CDF"/>
     <w:rPr>
@@ -9928,10 +9991,10 @@
       <w:szCs w:val="26"/>
     </w:rPr>
   </w:style>
-  <w:style w:type="character" w:customStyle="1" w:styleId="Kop1Char">
-    <w:name w:val="Kop 1 Char"/>
-    <w:basedOn w:val="Standaardalinea-lettertype"/>
-    <w:link w:val="Kop1"/>
+  <w:style w:type="character" w:customStyle="1" w:styleId="Heading1Char">
+    <w:name w:val="Heading 1 Char"/>
+    <w:basedOn w:val="DefaultParagraphFont"/>
+    <w:link w:val="Heading1"/>
     <w:uiPriority w:val="9"/>
     <w:rsid w:val="00EC1CDF"/>
     <w:rPr>
@@ -9941,9 +10004,9 @@
       <w:szCs w:val="32"/>
     </w:rPr>
   </w:style>
-  <w:style w:type="table" w:styleId="Tabelraster">
+  <w:style w:type="table" w:styleId="TableGrid">
     <w:name w:val="Table Grid"/>
-    <w:basedOn w:val="Standaardtabel"/>
+    <w:basedOn w:val="TableNormal"/>
     <w:uiPriority w:val="39"/>
     <w:rsid w:val="001B0A7A"/>
     <w:pPr>
@@ -9960,10 +10023,10 @@
       </w:tblBorders>
     </w:tblPr>
   </w:style>
-  <w:style w:type="paragraph" w:styleId="Kopvaninhoudsopgave">
+  <w:style w:type="paragraph" w:styleId="TOCHeading">
     <w:name w:val="TOC Heading"/>
-    <w:basedOn w:val="Kop1"/>
-    <w:next w:val="Standaard"/>
+    <w:basedOn w:val="Heading1"/>
+    <w:next w:val="Normal"/>
     <w:uiPriority w:val="39"/>
     <w:unhideWhenUsed/>
     <w:qFormat/>
@@ -9975,10 +10038,10 @@
       <w:lang w:val="en-US"/>
     </w:rPr>
   </w:style>
-  <w:style w:type="paragraph" w:styleId="Inhopg1">
+  <w:style w:type="paragraph" w:styleId="TOC1">
     <w:name w:val="toc 1"/>
-    <w:basedOn w:val="Standaard"/>
-    <w:next w:val="Standaard"/>
+    <w:basedOn w:val="Normal"/>
+    <w:next w:val="Normal"/>
     <w:autoRedefine/>
     <w:uiPriority w:val="39"/>
     <w:unhideWhenUsed/>
@@ -9987,10 +10050,10 @@
       <w:spacing w:after="100"/>
     </w:pPr>
   </w:style>
-  <w:style w:type="paragraph" w:styleId="Inhopg2">
+  <w:style w:type="paragraph" w:styleId="TOC2">
     <w:name w:val="toc 2"/>
-    <w:basedOn w:val="Standaard"/>
-    <w:next w:val="Standaard"/>
+    <w:basedOn w:val="Normal"/>
+    <w:next w:val="Normal"/>
     <w:autoRedefine/>
     <w:uiPriority w:val="39"/>
     <w:unhideWhenUsed/>
@@ -10002,7 +10065,7 @@
   </w:style>
   <w:style w:type="character" w:styleId="Hyperlink">
     <w:name w:val="Hyperlink"/>
-    <w:basedOn w:val="Standaardalinea-lettertype"/>
+    <w:basedOn w:val="DefaultParagraphFont"/>
     <w:uiPriority w:val="99"/>
     <w:unhideWhenUsed/>
     <w:rsid w:val="00723693"/>
@@ -10011,9 +10074,9 @@
       <w:u w:val="single"/>
     </w:rPr>
   </w:style>
-  <w:style w:type="character" w:styleId="Onopgelostemelding">
+  <w:style w:type="character" w:styleId="UnresolvedMention">
     <w:name w:val="Unresolved Mention"/>
-    <w:basedOn w:val="Standaardalinea-lettertype"/>
+    <w:basedOn w:val="DefaultParagraphFont"/>
     <w:uiPriority w:val="99"/>
     <w:semiHidden/>
     <w:unhideWhenUsed/>
@@ -10023,10 +10086,10 @@
       <w:shd w:val="clear" w:color="auto" w:fill="E1DFDD"/>
     </w:rPr>
   </w:style>
-  <w:style w:type="character" w:customStyle="1" w:styleId="Kop3Char">
-    <w:name w:val="Kop 3 Char"/>
-    <w:basedOn w:val="Standaardalinea-lettertype"/>
-    <w:link w:val="Kop3"/>
+  <w:style w:type="character" w:customStyle="1" w:styleId="Heading3Char">
+    <w:name w:val="Heading 3 Char"/>
+    <w:basedOn w:val="DefaultParagraphFont"/>
+    <w:link w:val="Heading3"/>
     <w:uiPriority w:val="9"/>
     <w:rsid w:val="00171A1A"/>
     <w:rPr>
@@ -10036,10 +10099,10 @@
       <w:szCs w:val="24"/>
     </w:rPr>
   </w:style>
-  <w:style w:type="paragraph" w:styleId="Inhopg3">
+  <w:style w:type="paragraph" w:styleId="TOC3">
     <w:name w:val="toc 3"/>
-    <w:basedOn w:val="Standaard"/>
-    <w:next w:val="Standaard"/>
+    <w:basedOn w:val="Normal"/>
+    <w:next w:val="Normal"/>
     <w:autoRedefine/>
     <w:uiPriority w:val="39"/>
     <w:unhideWhenUsed/>
@@ -10047,6 +10110,15 @@
     <w:pPr>
       <w:spacing w:after="100"/>
       <w:ind w:left="440"/>
+    </w:pPr>
+  </w:style>
+  <w:style w:type="paragraph" w:styleId="NoSpacing">
+    <w:name w:val="No Spacing"/>
+    <w:uiPriority w:val="1"/>
+    <w:qFormat/>
+    <w:rsid w:val="005367CE"/>
+    <w:pPr>
+      <w:spacing w:after="0" w:line="240" w:lineRule="auto"/>
     </w:pPr>
   </w:style>
 </w:styles>

</xml_diff>